<commit_message>
Removed unnecessary code and added in my matric number
</commit_message>
<xml_diff>
--- a/a3/report/a3_report.docx
+++ b/a3/report/a3_report.docx
@@ -1,6 +1,6 @@
 
 <file path=word/document.xml><?xml version="1.0" encoding="utf-8"?>
-<w:document xmlns:ve="http://schemas.openxmlformats.org/markup-compatibility/2006" xmlns:o="urn:schemas-microsoft-com:office:office" xmlns:r="http://schemas.openxmlformats.org/officeDocument/2006/relationships" xmlns:m="http://schemas.openxmlformats.org/officeDocument/2006/math" xmlns:v="urn:schemas-microsoft-com:vml" xmlns:wp="http://schemas.openxmlformats.org/drawingml/2006/wordprocessingDrawing" xmlns:w10="urn:schemas-microsoft-com:office:word" xmlns:w="http://schemas.openxmlformats.org/wordprocessingml/2006/main" xmlns:wne="http://schemas.microsoft.com/office/word/2006/wordml">
+<w:document xmlns:wpc="http://schemas.microsoft.com/office/word/2010/wordprocessingCanvas" xmlns:mc="http://schemas.openxmlformats.org/markup-compatibility/2006" xmlns:o="urn:schemas-microsoft-com:office:office" xmlns:r="http://schemas.openxmlformats.org/officeDocument/2006/relationships" xmlns:m="http://schemas.openxmlformats.org/officeDocument/2006/math" xmlns:v="urn:schemas-microsoft-com:vml" xmlns:wp14="http://schemas.microsoft.com/office/word/2010/wordprocessingDrawing" xmlns:wp="http://schemas.openxmlformats.org/drawingml/2006/wordprocessingDrawing" xmlns:w10="urn:schemas-microsoft-com:office:word" xmlns:w="http://schemas.openxmlformats.org/wordprocessingml/2006/main" xmlns:w14="http://schemas.microsoft.com/office/word/2010/wordml" xmlns:w15="http://schemas.microsoft.com/office/word/2012/wordml" xmlns:wpg="http://schemas.microsoft.com/office/word/2010/wordprocessingGroup" xmlns:wpi="http://schemas.microsoft.com/office/word/2010/wordprocessingInk" xmlns:wne="http://schemas.microsoft.com/office/word/2006/wordml" xmlns:wps="http://schemas.microsoft.com/office/word/2010/wordprocessingShape" mc:Ignorable="w14 w15 wp14">
   <w:body>
     <w:sdt>
       <w:sdtPr>
@@ -10,6 +10,7 @@
           <w:docPartUnique/>
         </w:docPartObj>
       </w:sdtPr>
+      <w:sdtEndPr/>
       <w:sdtContent>
         <w:p>
           <w:pPr>
@@ -84,6 +85,7 @@
                           <w:dataBinding w:prefixMappings="xmlns:ns0='http://schemas.openxmlformats.org/officeDocument/2006/extended-properties'" w:xpath="/ns0:Properties[1]/ns0:Company[1]" w:storeItemID="{6668398D-A668-4E3E-A5EB-62B293D839F1}"/>
                           <w:text/>
                         </w:sdtPr>
+                        <w:sdtEndPr/>
                         <w:sdtContent>
                           <w:p>
                             <w:pPr>
@@ -147,6 +149,7 @@
                             <w:calendar w:val="gregorian"/>
                           </w:date>
                         </w:sdtPr>
+                        <w:sdtEndPr/>
                         <w:sdtContent>
                           <w:p>
                             <w:pPr>
@@ -173,6 +176,7 @@
                 <v:rect id="_x0000_s1040" style="position:absolute;left:1800;top:2294;width:8638;height:7268;mso-width-percent:1000;mso-position-horizontal:center;mso-position-horizontal-relative:margin;mso-position-vertical-relative:margin;mso-width-percent:1000;mso-width-relative:margin;mso-height-relative:margin;v-text-anchor:bottom" filled="f" stroked="f">
                   <v:textbox style="mso-next-textbox:#_x0000_s1040">
                     <w:txbxContent>
+                      <w:bookmarkStart w:id="0" w:name="_GoBack" w:displacedByCustomXml="next"/>
                       <w:sdt>
                         <w:sdtPr>
                           <w:rPr>
@@ -190,6 +194,7 @@
                           <w:dataBinding w:prefixMappings="xmlns:ns0='http://schemas.openxmlformats.org/package/2006/metadata/core-properties' xmlns:ns1='http://purl.org/dc/elements/1.1/'" w:xpath="/ns0:coreProperties[1]/ns1:title[1]" w:storeItemID="{6C3C8BC8-F283-45AE-878A-BAB7291924A1}"/>
                           <w:text/>
                         </w:sdtPr>
+                        <w:sdtEndPr/>
                         <w:sdtContent>
                           <w:p>
                             <w:pPr>
@@ -233,6 +238,7 @@
                           <w:dataBinding w:prefixMappings="xmlns:ns0='http://schemas.openxmlformats.org/package/2006/metadata/core-properties' xmlns:ns1='http://purl.org/dc/elements/1.1/'" w:xpath="/ns0:coreProperties[1]/ns1:subject[1]" w:storeItemID="{6C3C8BC8-F283-45AE-878A-BAB7291924A1}"/>
                           <w:text/>
                         </w:sdtPr>
+                        <w:sdtEndPr/>
                         <w:sdtContent>
                           <w:p>
                             <w:pPr>
@@ -269,12 +275,10 @@
                           </w:rPr>
                           <w:alias w:val="Author"/>
                           <w:id w:val="15866544"/>
-                          <w:placeholder>
-                            <w:docPart w:val="404618F5FD1A4C4ABB39D8407036AE42"/>
-                          </w:placeholder>
                           <w:dataBinding w:prefixMappings="xmlns:ns0='http://schemas.openxmlformats.org/package/2006/metadata/core-properties' xmlns:ns1='http://purl.org/dc/elements/1.1/'" w:xpath="/ns0:coreProperties[1]/ns1:creator[1]" w:storeItemID="{6C3C8BC8-F283-45AE-878A-BAB7291924A1}"/>
                           <w:text/>
                         </w:sdtPr>
+                        <w:sdtEndPr/>
                         <w:sdtContent>
                           <w:p>
                             <w:pPr>
@@ -295,11 +299,44 @@
                                 <w:sz w:val="32"/>
                                 <w:szCs w:val="32"/>
                               </w:rPr>
-                              <w:t>A0105829B, A_______X</w:t>
+                              <w:t xml:space="preserve">A0105829B, </w:t>
+                            </w:r>
+                            <w:r>
+                              <w:rPr>
+                                <w:b/>
+                                <w:bCs/>
+                                <w:color w:val="808080" w:themeColor="text1" w:themeTint="7F"/>
+                                <w:sz w:val="32"/>
+                                <w:szCs w:val="32"/>
+                              </w:rPr>
+                              <w:t>A</w:t>
+                            </w:r>
+                            <w:r>
+                              <w:rPr>
+                                <w:rFonts w:hint="eastAsia"/>
+                                <w:b/>
+                                <w:bCs/>
+                                <w:color w:val="808080" w:themeColor="text1" w:themeTint="7F"/>
+                                <w:sz w:val="32"/>
+                                <w:szCs w:val="32"/>
+                              </w:rPr>
+                              <w:t>0097812</w:t>
+                            </w:r>
+                            <w:r>
+                              <w:rPr>
+                                <w:rFonts w:hint="eastAsia"/>
+                                <w:b/>
+                                <w:bCs/>
+                                <w:color w:val="808080" w:themeColor="text1" w:themeTint="7F"/>
+                                <w:sz w:val="32"/>
+                                <w:szCs w:val="32"/>
+                              </w:rPr>
+                              <w:t>X</w:t>
                             </w:r>
                           </w:p>
                         </w:sdtContent>
                       </w:sdt>
+                      <w:bookmarkEnd w:id="0"/>
                       <w:p>
                         <w:pPr>
                           <w:rPr>
@@ -323,7 +360,7 @@
           <w:pPr>
             <w:jc w:val="both"/>
             <w:rPr>
-              <w:rFonts w:asciiTheme="majorHAnsi" w:eastAsiaTheme="majorEastAsia" w:hAnsiTheme="majorHAnsi" w:cstheme="majorBidi" w:hint="eastAsia"/>
+              <w:rFonts w:asciiTheme="majorHAnsi" w:eastAsiaTheme="majorEastAsia" w:hAnsiTheme="majorHAnsi" w:cstheme="majorBidi"/>
               <w:b/>
               <w:bCs/>
               <w:color w:val="4F81BD" w:themeColor="accent1"/>
@@ -341,9 +378,6 @@
       <w:pPr>
         <w:pStyle w:val="Heading2"/>
         <w:jc w:val="both"/>
-        <w:rPr>
-          <w:rFonts w:hint="eastAsia"/>
-        </w:rPr>
       </w:pPr>
       <w:r>
         <w:rPr>
@@ -356,9 +390,6 @@
     <w:p>
       <w:pPr>
         <w:jc w:val="both"/>
-        <w:rPr>
-          <w:rFonts w:hint="eastAsia"/>
-        </w:rPr>
       </w:pPr>
       <w:r>
         <w:rPr>
@@ -375,9 +406,6 @@
           <w:numId w:val="1"/>
         </w:numPr>
         <w:jc w:val="both"/>
-        <w:rPr>
-          <w:rFonts w:hint="eastAsia"/>
-        </w:rPr>
       </w:pPr>
       <w:r>
         <w:rPr>
@@ -394,9 +422,6 @@
           <w:numId w:val="1"/>
         </w:numPr>
         <w:jc w:val="both"/>
-        <w:rPr>
-          <w:rFonts w:hint="eastAsia"/>
-        </w:rPr>
       </w:pPr>
       <w:r>
         <w:rPr>
@@ -408,9 +433,6 @@
     <w:p>
       <w:pPr>
         <w:jc w:val="both"/>
-        <w:rPr>
-          <w:rFonts w:hint="eastAsia"/>
-        </w:rPr>
       </w:pPr>
       <w:r>
         <w:rPr>
@@ -423,9 +445,6 @@
       <w:pPr>
         <w:pStyle w:val="Heading2"/>
         <w:jc w:val="both"/>
-        <w:rPr>
-          <w:rFonts w:hint="eastAsia"/>
-        </w:rPr>
       </w:pPr>
       <w:r>
         <w:rPr>
@@ -437,9 +456,6 @@
     <w:p>
       <w:pPr>
         <w:jc w:val="both"/>
-        <w:rPr>
-          <w:rFonts w:hint="eastAsia"/>
-        </w:rPr>
       </w:pPr>
       <w:r>
         <w:rPr>
@@ -475,9 +491,6 @@
     <w:p>
       <w:pPr>
         <w:jc w:val="both"/>
-        <w:rPr>
-          <w:rFonts w:hint="eastAsia"/>
-        </w:rPr>
       </w:pPr>
       <w:r>
         <w:rPr>
@@ -495,9 +508,6 @@
     <w:p>
       <w:pPr>
         <w:jc w:val="both"/>
-        <w:rPr>
-          <w:rFonts w:hint="eastAsia"/>
-        </w:rPr>
       </w:pPr>
       <w:r>
         <w:rPr>
@@ -545,7 +555,21 @@
         <w:rPr>
           <w:rFonts w:hint="eastAsia"/>
         </w:rPr>
-        <w:t>away from the player</w:t>
+        <w:t xml:space="preserve">away from </w:t>
+      </w:r>
+      <w:proofErr w:type="gramStart"/>
+      <w:r>
+        <w:rPr>
+          <w:rFonts w:hint="eastAsia"/>
+        </w:rPr>
+        <w:t>the</w:t>
+      </w:r>
+      <w:proofErr w:type="gramEnd"/>
+      <w:r>
+        <w:rPr>
+          <w:rFonts w:hint="eastAsia"/>
+        </w:rPr>
+        <w:t xml:space="preserve"> player</w:t>
       </w:r>
       <w:r>
         <w:rPr>
@@ -611,9 +635,6 @@
     <w:p>
       <w:pPr>
         <w:jc w:val="both"/>
-        <w:rPr>
-          <w:rFonts w:hint="eastAsia"/>
-        </w:rPr>
       </w:pPr>
       <w:r>
         <w:rPr>
@@ -631,7 +652,21 @@
         <w:rPr>
           <w:rFonts w:hint="eastAsia"/>
         </w:rPr>
-        <w:t>players we are interested in quickly, we adopted a grid(cell)-based approach in which the entire game world is broken</w:t>
+        <w:t xml:space="preserve">players we are interested in quickly, we adopted a </w:t>
+      </w:r>
+      <w:proofErr w:type="gramStart"/>
+      <w:r>
+        <w:rPr>
+          <w:rFonts w:hint="eastAsia"/>
+        </w:rPr>
+        <w:t>grid(</w:t>
+      </w:r>
+      <w:proofErr w:type="gramEnd"/>
+      <w:r>
+        <w:rPr>
+          <w:rFonts w:hint="eastAsia"/>
+        </w:rPr>
+        <w:t>cell)-based approach in which the entire game world is broken</w:t>
       </w:r>
       <w:r>
         <w:rPr>
@@ -677,23 +712,17 @@
     <w:p>
       <w:pPr>
         <w:jc w:val="both"/>
-        <w:rPr>
-          <w:rFonts w:hint="eastAsia"/>
-        </w:rPr>
-      </w:pPr>
-    </w:p>
-    <w:p>
-      <w:pPr>
-        <w:jc w:val="both"/>
-        <w:rPr>
-          <w:rFonts w:hint="eastAsia"/>
-        </w:rPr>
+      </w:pPr>
+    </w:p>
+    <w:p>
+      <w:pPr>
+        <w:jc w:val="both"/>
       </w:pPr>
       <w:r>
         <w:rPr>
           <w:rFonts w:hint="eastAsia"/>
           <w:noProof/>
-          <w:lang w:val="en-US"/>
+          <w:lang w:eastAsia="zh-CN"/>
         </w:rPr>
         <w:lastRenderedPageBreak/>
         <w:drawing>
@@ -736,9 +765,6 @@
     <w:p>
       <w:pPr>
         <w:jc w:val="both"/>
-        <w:rPr>
-          <w:rFonts w:hint="eastAsia"/>
-        </w:rPr>
       </w:pPr>
       <w:r>
         <w:rPr>
@@ -750,9 +776,6 @@
     <w:p>
       <w:pPr>
         <w:jc w:val="both"/>
-        <w:rPr>
-          <w:rFonts w:hint="eastAsia"/>
-        </w:rPr>
       </w:pPr>
       <w:r>
         <w:rPr>
@@ -806,9 +829,6 @@
     <w:p>
       <w:pPr>
         <w:jc w:val="both"/>
-        <w:rPr>
-          <w:rFonts w:hint="eastAsia"/>
-        </w:rPr>
       </w:pPr>
       <w:r>
         <w:rPr>
@@ -863,9 +883,6 @@
       <w:pPr>
         <w:pStyle w:val="Heading2"/>
         <w:jc w:val="both"/>
-        <w:rPr>
-          <w:rFonts w:hint="eastAsia"/>
-        </w:rPr>
       </w:pPr>
       <w:r>
         <w:rPr>
@@ -877,9 +894,6 @@
     <w:p>
       <w:pPr>
         <w:jc w:val="both"/>
-        <w:rPr>
-          <w:rFonts w:hint="eastAsia"/>
-        </w:rPr>
       </w:pPr>
       <w:r>
         <w:rPr>
@@ -923,9 +937,6 @@
     <w:p>
       <w:pPr>
         <w:jc w:val="both"/>
-        <w:rPr>
-          <w:rFonts w:hint="eastAsia"/>
-        </w:rPr>
       </w:pPr>
       <w:r>
         <w:rPr>
@@ -987,14 +998,11 @@
       <w:pPr>
         <w:spacing w:after="0"/>
         <w:jc w:val="both"/>
-        <w:rPr>
-          <w:rFonts w:hint="eastAsia"/>
-        </w:rPr>
       </w:pPr>
       <w:r>
         <w:rPr>
           <w:noProof/>
-          <w:lang w:val="en-US"/>
+          <w:lang w:eastAsia="zh-CN"/>
         </w:rPr>
         <w:drawing>
           <wp:inline distT="0" distB="0" distL="0" distR="0">
@@ -1036,7 +1044,7 @@
         <w:rPr>
           <w:rFonts w:hint="eastAsia"/>
           <w:noProof/>
-          <w:lang w:val="en-US"/>
+          <w:lang w:eastAsia="zh-CN"/>
         </w:rPr>
         <w:drawing>
           <wp:inline distT="0" distB="0" distL="0" distR="0">
@@ -1078,9 +1086,6 @@
     <w:p>
       <w:pPr>
         <w:jc w:val="both"/>
-        <w:rPr>
-          <w:rFonts w:hint="eastAsia"/>
-        </w:rPr>
       </w:pPr>
       <w:r>
         <w:rPr>
@@ -1098,9 +1103,6 @@
     <w:p>
       <w:pPr>
         <w:jc w:val="both"/>
-        <w:rPr>
-          <w:rFonts w:hint="eastAsia"/>
-        </w:rPr>
       </w:pPr>
       <w:r>
         <w:rPr>
@@ -1117,15 +1119,20 @@
           <w:numId w:val="2"/>
         </w:numPr>
         <w:jc w:val="both"/>
-        <w:rPr>
-          <w:rFonts w:hint="eastAsia"/>
-        </w:rPr>
-      </w:pPr>
-      <w:r>
-        <w:rPr>
-          <w:rFonts w:hint="eastAsia"/>
-        </w:rPr>
-        <w:t xml:space="preserve">new line </w:t>
+      </w:pPr>
+      <w:proofErr w:type="gramStart"/>
+      <w:r>
+        <w:rPr>
+          <w:rFonts w:hint="eastAsia"/>
+        </w:rPr>
+        <w:t>new</w:t>
+      </w:r>
+      <w:proofErr w:type="gramEnd"/>
+      <w:r>
+        <w:rPr>
+          <w:rFonts w:hint="eastAsia"/>
+        </w:rPr>
+        <w:t xml:space="preserve"> line </w:t>
       </w:r>
       <w:proofErr w:type="spellStart"/>
       <w:r>
@@ -1192,11 +1199,9 @@
           <w:numId w:val="2"/>
         </w:numPr>
         <w:jc w:val="both"/>
-        <w:rPr>
-          <w:rFonts w:hint="eastAsia"/>
-        </w:rPr>
       </w:pPr>
       <w:proofErr w:type="spellStart"/>
+      <w:proofErr w:type="gramStart"/>
       <w:r>
         <w:rPr>
           <w:rFonts w:hint="eastAsia"/>
@@ -1211,6 +1216,7 @@
         <w:t>(</w:t>
       </w:r>
       <w:proofErr w:type="spellStart"/>
+      <w:proofErr w:type="gramEnd"/>
       <w:r>
         <w:rPr>
           <w:rFonts w:hint="eastAsia"/>
@@ -1261,9 +1267,6 @@
           <w:numId w:val="2"/>
         </w:numPr>
         <w:jc w:val="both"/>
-        <w:rPr>
-          <w:rFonts w:hint="eastAsia"/>
-        </w:rPr>
       </w:pPr>
       <w:r>
         <w:rPr>
@@ -1308,9 +1311,6 @@
           <w:numId w:val="2"/>
         </w:numPr>
         <w:jc w:val="both"/>
-        <w:rPr>
-          <w:rFonts w:hint="eastAsia"/>
-        </w:rPr>
       </w:pPr>
       <w:r>
         <w:rPr>
@@ -1323,14 +1323,11 @@
       <w:pPr>
         <w:spacing w:after="0"/>
         <w:jc w:val="both"/>
-        <w:rPr>
-          <w:rFonts w:hint="eastAsia"/>
-        </w:rPr>
       </w:pPr>
       <w:r>
         <w:rPr>
           <w:noProof/>
-          <w:lang w:val="en-US"/>
+          <w:lang w:eastAsia="zh-CN"/>
         </w:rPr>
         <w:lastRenderedPageBreak/>
         <w:drawing>
@@ -1373,9 +1370,6 @@
     <w:p>
       <w:pPr>
         <w:jc w:val="both"/>
-        <w:rPr>
-          <w:rFonts w:hint="eastAsia"/>
-        </w:rPr>
       </w:pPr>
       <w:r>
         <w:rPr>
@@ -1387,9 +1381,6 @@
     <w:p>
       <w:pPr>
         <w:jc w:val="both"/>
-        <w:rPr>
-          <w:rFonts w:hint="eastAsia"/>
-        </w:rPr>
       </w:pPr>
       <w:r>
         <w:rPr>
@@ -1398,6 +1389,7 @@
         <w:t xml:space="preserve">In figure 3 above, inside the switch statement of the types of messages received by the server, there is only one new line that is called </w:t>
       </w:r>
       <w:proofErr w:type="spellStart"/>
+      <w:proofErr w:type="gramStart"/>
       <w:r>
         <w:rPr>
           <w:rFonts w:hint="eastAsia"/>
@@ -1412,6 +1404,7 @@
         <w:t>(</w:t>
       </w:r>
       <w:proofErr w:type="spellStart"/>
+      <w:proofErr w:type="gramEnd"/>
       <w:r>
         <w:rPr>
           <w:rFonts w:hint="eastAsia"/>
@@ -1430,14 +1423,11 @@
       <w:pPr>
         <w:spacing w:after="0"/>
         <w:jc w:val="both"/>
-        <w:rPr>
-          <w:rFonts w:hint="eastAsia"/>
-        </w:rPr>
       </w:pPr>
       <w:r>
         <w:rPr>
           <w:noProof/>
-          <w:lang w:val="en-US"/>
+          <w:lang w:eastAsia="zh-CN"/>
         </w:rPr>
         <w:drawing>
           <wp:inline distT="0" distB="0" distL="0" distR="0">
@@ -1479,9 +1469,6 @@
     <w:p>
       <w:pPr>
         <w:jc w:val="both"/>
-        <w:rPr>
-          <w:rFonts w:hint="eastAsia"/>
-        </w:rPr>
       </w:pPr>
       <w:r>
         <w:rPr>
@@ -1493,15 +1480,26 @@
     <w:p>
       <w:pPr>
         <w:jc w:val="both"/>
-        <w:rPr>
-          <w:rFonts w:hint="eastAsia"/>
-        </w:rPr>
-      </w:pPr>
-      <w:r>
-        <w:rPr>
-          <w:rFonts w:hint="eastAsia"/>
-        </w:rPr>
-        <w:t xml:space="preserve">In figure 4 above, inside the switch statement of the types of messages received by the server, there is only one main change, that is the turn event is now sent to only the players subscribed to the cell where the event happened. Note that we omit the code that sends turn events to subscribed players </w:t>
+      </w:pPr>
+      <w:r>
+        <w:rPr>
+          <w:rFonts w:hint="eastAsia"/>
+        </w:rPr>
+        <w:t xml:space="preserve">In figure 4 above, inside the switch statement of the types of messages received by the server, there is only one main </w:t>
+      </w:r>
+      <w:proofErr w:type="gramStart"/>
+      <w:r>
+        <w:rPr>
+          <w:rFonts w:hint="eastAsia"/>
+        </w:rPr>
+        <w:t>change, that</w:t>
+      </w:r>
+      <w:proofErr w:type="gramEnd"/>
+      <w:r>
+        <w:rPr>
+          <w:rFonts w:hint="eastAsia"/>
+        </w:rPr>
+        <w:t xml:space="preserve"> is the turn event is now sent to only the players subscribed to the cell where the event happened. Note that we omit the code that sends turn events to subscribed players </w:t>
       </w:r>
       <w:proofErr w:type="spellStart"/>
       <w:r>
@@ -1522,14 +1520,11 @@
       <w:pPr>
         <w:spacing w:after="0"/>
         <w:jc w:val="both"/>
-        <w:rPr>
-          <w:rFonts w:hint="eastAsia"/>
-        </w:rPr>
       </w:pPr>
       <w:r>
         <w:rPr>
           <w:noProof/>
-          <w:lang w:val="en-US"/>
+          <w:lang w:eastAsia="zh-CN"/>
         </w:rPr>
         <w:lastRenderedPageBreak/>
         <w:drawing>
@@ -1572,9 +1567,6 @@
     <w:p>
       <w:pPr>
         <w:jc w:val="both"/>
-        <w:rPr>
-          <w:rFonts w:hint="eastAsia"/>
-        </w:rPr>
       </w:pPr>
       <w:r>
         <w:rPr>
@@ -1586,9 +1578,6 @@
     <w:p>
       <w:pPr>
         <w:jc w:val="both"/>
-        <w:rPr>
-          <w:rFonts w:hint="eastAsia"/>
-        </w:rPr>
       </w:pPr>
       <w:r>
         <w:rPr>
@@ -1615,9 +1604,6 @@
       <w:pPr>
         <w:pStyle w:val="Heading2"/>
         <w:jc w:val="both"/>
-        <w:rPr>
-          <w:rFonts w:hint="eastAsia"/>
-        </w:rPr>
       </w:pPr>
       <w:r>
         <w:rPr>
@@ -1691,7 +1677,7 @@
 </file>
 
 <file path=word/numbering.xml><?xml version="1.0" encoding="utf-8"?>
-<w:numbering xmlns:ve="http://schemas.openxmlformats.org/markup-compatibility/2006" xmlns:o="urn:schemas-microsoft-com:office:office" xmlns:r="http://schemas.openxmlformats.org/officeDocument/2006/relationships" xmlns:m="http://schemas.openxmlformats.org/officeDocument/2006/math" xmlns:v="urn:schemas-microsoft-com:vml" xmlns:wp="http://schemas.openxmlformats.org/drawingml/2006/wordprocessingDrawing" xmlns:w10="urn:schemas-microsoft-com:office:word" xmlns:w="http://schemas.openxmlformats.org/wordprocessingml/2006/main" xmlns:wne="http://schemas.microsoft.com/office/word/2006/wordml">
+<w:numbering xmlns:wpc="http://schemas.microsoft.com/office/word/2010/wordprocessingCanvas" xmlns:mc="http://schemas.openxmlformats.org/markup-compatibility/2006" xmlns:o="urn:schemas-microsoft-com:office:office" xmlns:r="http://schemas.openxmlformats.org/officeDocument/2006/relationships" xmlns:m="http://schemas.openxmlformats.org/officeDocument/2006/math" xmlns:v="urn:schemas-microsoft-com:vml" xmlns:wp14="http://schemas.microsoft.com/office/word/2010/wordprocessingDrawing" xmlns:wp="http://schemas.openxmlformats.org/drawingml/2006/wordprocessingDrawing" xmlns:w10="urn:schemas-microsoft-com:office:word" xmlns:w="http://schemas.openxmlformats.org/wordprocessingml/2006/main" xmlns:w14="http://schemas.microsoft.com/office/word/2010/wordml" xmlns:w15="http://schemas.microsoft.com/office/word/2012/wordml" xmlns:wpg="http://schemas.microsoft.com/office/word/2010/wordprocessingGroup" xmlns:wpi="http://schemas.microsoft.com/office/word/2010/wordprocessingInk" xmlns:wne="http://schemas.microsoft.com/office/word/2006/wordml" xmlns:wps="http://schemas.microsoft.com/office/word/2010/wordprocessingShape" mc:Ignorable="w14 w15 wp14">
   <w:abstractNum w:abstractNumId="0">
     <w:nsid w:val="13316959"/>
     <w:multiLevelType w:val="hybridMultilevel"/>
@@ -1874,7 +1860,7 @@
 </file>
 
 <file path=word/styles.xml><?xml version="1.0" encoding="utf-8"?>
-<w:styles xmlns:r="http://schemas.openxmlformats.org/officeDocument/2006/relationships" xmlns:w="http://schemas.openxmlformats.org/wordprocessingml/2006/main">
+<w:styles xmlns:mc="http://schemas.openxmlformats.org/markup-compatibility/2006" xmlns:r="http://schemas.openxmlformats.org/officeDocument/2006/relationships" xmlns:w="http://schemas.openxmlformats.org/wordprocessingml/2006/main" xmlns:w14="http://schemas.microsoft.com/office/word/2010/wordml" xmlns:w15="http://schemas.microsoft.com/office/word/2012/wordml" mc:Ignorable="w14 w15">
   <w:docDefaults>
     <w:rPrDefault>
       <w:rPr>
@@ -1890,144 +1876,378 @@
       </w:pPr>
     </w:pPrDefault>
   </w:docDefaults>
-  <w:latentStyles w:defLockedState="0" w:defUIPriority="99" w:defSemiHidden="1" w:defUnhideWhenUsed="1" w:defQFormat="0" w:count="267">
-    <w:lsdException w:name="Normal" w:semiHidden="0" w:uiPriority="0" w:unhideWhenUsed="0" w:qFormat="1"/>
-    <w:lsdException w:name="heading 1" w:semiHidden="0" w:uiPriority="9" w:unhideWhenUsed="0" w:qFormat="1"/>
-    <w:lsdException w:name="heading 2" w:uiPriority="9" w:qFormat="1"/>
-    <w:lsdException w:name="heading 3" w:uiPriority="9" w:qFormat="1"/>
-    <w:lsdException w:name="heading 4" w:uiPriority="9" w:qFormat="1"/>
-    <w:lsdException w:name="heading 5" w:uiPriority="9" w:qFormat="1"/>
-    <w:lsdException w:name="heading 6" w:uiPriority="9" w:qFormat="1"/>
-    <w:lsdException w:name="heading 7" w:uiPriority="9" w:qFormat="1"/>
-    <w:lsdException w:name="heading 8" w:uiPriority="9" w:qFormat="1"/>
-    <w:lsdException w:name="heading 9" w:uiPriority="9" w:qFormat="1"/>
-    <w:lsdException w:name="toc 1" w:uiPriority="39"/>
-    <w:lsdException w:name="toc 2" w:uiPriority="39"/>
-    <w:lsdException w:name="toc 3" w:uiPriority="39"/>
-    <w:lsdException w:name="toc 4" w:uiPriority="39"/>
-    <w:lsdException w:name="toc 5" w:uiPriority="39"/>
-    <w:lsdException w:name="toc 6" w:uiPriority="39"/>
-    <w:lsdException w:name="toc 7" w:uiPriority="39"/>
-    <w:lsdException w:name="toc 8" w:uiPriority="39"/>
-    <w:lsdException w:name="toc 9" w:uiPriority="39"/>
-    <w:lsdException w:name="caption" w:uiPriority="35" w:qFormat="1"/>
-    <w:lsdException w:name="Title" w:semiHidden="0" w:uiPriority="10" w:unhideWhenUsed="0" w:qFormat="1"/>
-    <w:lsdException w:name="Default Paragraph Font" w:uiPriority="1"/>
-    <w:lsdException w:name="Subtitle" w:semiHidden="0" w:uiPriority="11" w:unhideWhenUsed="0" w:qFormat="1"/>
-    <w:lsdException w:name="Strong" w:semiHidden="0" w:uiPriority="22" w:unhideWhenUsed="0" w:qFormat="1"/>
-    <w:lsdException w:name="Emphasis" w:semiHidden="0" w:uiPriority="20" w:unhideWhenUsed="0" w:qFormat="1"/>
-    <w:lsdException w:name="Table Grid" w:semiHidden="0" w:uiPriority="59" w:unhideWhenUsed="0"/>
-    <w:lsdException w:name="Placeholder Text" w:unhideWhenUsed="0"/>
-    <w:lsdException w:name="No Spacing" w:semiHidden="0" w:uiPriority="1" w:unhideWhenUsed="0" w:qFormat="1"/>
-    <w:lsdException w:name="Light Shading" w:semiHidden="0" w:uiPriority="60" w:unhideWhenUsed="0"/>
-    <w:lsdException w:name="Light List" w:semiHidden="0" w:uiPriority="61" w:unhideWhenUsed="0"/>
-    <w:lsdException w:name="Light Grid" w:semiHidden="0" w:uiPriority="62" w:unhideWhenUsed="0"/>
-    <w:lsdException w:name="Medium Shading 1" w:semiHidden="0" w:uiPriority="63" w:unhideWhenUsed="0"/>
-    <w:lsdException w:name="Medium Shading 2" w:semiHidden="0" w:uiPriority="64" w:unhideWhenUsed="0"/>
-    <w:lsdException w:name="Medium List 1" w:semiHidden="0" w:uiPriority="65" w:unhideWhenUsed="0"/>
-    <w:lsdException w:name="Medium List 2" w:semiHidden="0" w:uiPriority="66" w:unhideWhenUsed="0"/>
-    <w:lsdException w:name="Medium Grid 1" w:semiHidden="0" w:uiPriority="67" w:unhideWhenUsed="0"/>
-    <w:lsdException w:name="Medium Grid 2" w:semiHidden="0" w:uiPriority="68" w:unhideWhenUsed="0"/>
-    <w:lsdException w:name="Medium Grid 3" w:semiHidden="0" w:uiPriority="69" w:unhideWhenUsed="0"/>
-    <w:lsdException w:name="Dark List" w:semiHidden="0" w:uiPriority="70" w:unhideWhenUsed="0"/>
-    <w:lsdException w:name="Colorful Shading" w:semiHidden="0" w:uiPriority="71" w:unhideWhenUsed="0"/>
-    <w:lsdException w:name="Colorful List" w:semiHidden="0" w:uiPriority="72" w:unhideWhenUsed="0"/>
-    <w:lsdException w:name="Colorful Grid" w:semiHidden="0" w:uiPriority="73" w:unhideWhenUsed="0"/>
-    <w:lsdException w:name="Light Shading Accent 1" w:semiHidden="0" w:uiPriority="60" w:unhideWhenUsed="0"/>
-    <w:lsdException w:name="Light List Accent 1" w:semiHidden="0" w:uiPriority="61" w:unhideWhenUsed="0"/>
-    <w:lsdException w:name="Light Grid Accent 1" w:semiHidden="0" w:uiPriority="62" w:unhideWhenUsed="0"/>
-    <w:lsdException w:name="Medium Shading 1 Accent 1" w:semiHidden="0" w:uiPriority="63" w:unhideWhenUsed="0"/>
-    <w:lsdException w:name="Medium Shading 2 Accent 1" w:semiHidden="0" w:uiPriority="64" w:unhideWhenUsed="0"/>
-    <w:lsdException w:name="Medium List 1 Accent 1" w:semiHidden="0" w:uiPriority="65" w:unhideWhenUsed="0"/>
-    <w:lsdException w:name="Revision" w:unhideWhenUsed="0"/>
-    <w:lsdException w:name="List Paragraph" w:semiHidden="0" w:uiPriority="34" w:unhideWhenUsed="0" w:qFormat="1"/>
-    <w:lsdException w:name="Quote" w:semiHidden="0" w:uiPriority="29" w:unhideWhenUsed="0" w:qFormat="1"/>
-    <w:lsdException w:name="Intense Quote" w:semiHidden="0" w:uiPriority="30" w:unhideWhenUsed="0" w:qFormat="1"/>
-    <w:lsdException w:name="Medium List 2 Accent 1" w:semiHidden="0" w:uiPriority="66" w:unhideWhenUsed="0"/>
-    <w:lsdException w:name="Medium Grid 1 Accent 1" w:semiHidden="0" w:uiPriority="67" w:unhideWhenUsed="0"/>
-    <w:lsdException w:name="Medium Grid 2 Accent 1" w:semiHidden="0" w:uiPriority="68" w:unhideWhenUsed="0"/>
-    <w:lsdException w:name="Medium Grid 3 Accent 1" w:semiHidden="0" w:uiPriority="69" w:unhideWhenUsed="0"/>
-    <w:lsdException w:name="Dark List Accent 1" w:semiHidden="0" w:uiPriority="70" w:unhideWhenUsed="0"/>
-    <w:lsdException w:name="Colorful Shading Accent 1" w:semiHidden="0" w:uiPriority="71" w:unhideWhenUsed="0"/>
-    <w:lsdException w:name="Colorful List Accent 1" w:semiHidden="0" w:uiPriority="72" w:unhideWhenUsed="0"/>
-    <w:lsdException w:name="Colorful Grid Accent 1" w:semiHidden="0" w:uiPriority="73" w:unhideWhenUsed="0"/>
-    <w:lsdException w:name="Light Shading Accent 2" w:semiHidden="0" w:uiPriority="60" w:unhideWhenUsed="0"/>
-    <w:lsdException w:name="Light List Accent 2" w:semiHidden="0" w:uiPriority="61" w:unhideWhenUsed="0"/>
-    <w:lsdException w:name="Light Grid Accent 2" w:semiHidden="0" w:uiPriority="62" w:unhideWhenUsed="0"/>
-    <w:lsdException w:name="Medium Shading 1 Accent 2" w:semiHidden="0" w:uiPriority="63" w:unhideWhenUsed="0"/>
-    <w:lsdException w:name="Medium Shading 2 Accent 2" w:semiHidden="0" w:uiPriority="64" w:unhideWhenUsed="0"/>
-    <w:lsdException w:name="Medium List 1 Accent 2" w:semiHidden="0" w:uiPriority="65" w:unhideWhenUsed="0"/>
-    <w:lsdException w:name="Medium List 2 Accent 2" w:semiHidden="0" w:uiPriority="66" w:unhideWhenUsed="0"/>
-    <w:lsdException w:name="Medium Grid 1 Accent 2" w:semiHidden="0" w:uiPriority="67" w:unhideWhenUsed="0"/>
-    <w:lsdException w:name="Medium Grid 2 Accent 2" w:semiHidden="0" w:uiPriority="68" w:unhideWhenUsed="0"/>
-    <w:lsdException w:name="Medium Grid 3 Accent 2" w:semiHidden="0" w:uiPriority="69" w:unhideWhenUsed="0"/>
-    <w:lsdException w:name="Dark List Accent 2" w:semiHidden="0" w:uiPriority="70" w:unhideWhenUsed="0"/>
-    <w:lsdException w:name="Colorful Shading Accent 2" w:semiHidden="0" w:uiPriority="71" w:unhideWhenUsed="0"/>
-    <w:lsdException w:name="Colorful List Accent 2" w:semiHidden="0" w:uiPriority="72" w:unhideWhenUsed="0"/>
-    <w:lsdException w:name="Colorful Grid Accent 2" w:semiHidden="0" w:uiPriority="73" w:unhideWhenUsed="0"/>
-    <w:lsdException w:name="Light Shading Accent 3" w:semiHidden="0" w:uiPriority="60" w:unhideWhenUsed="0"/>
-    <w:lsdException w:name="Light List Accent 3" w:semiHidden="0" w:uiPriority="61" w:unhideWhenUsed="0"/>
-    <w:lsdException w:name="Light Grid Accent 3" w:semiHidden="0" w:uiPriority="62" w:unhideWhenUsed="0"/>
-    <w:lsdException w:name="Medium Shading 1 Accent 3" w:semiHidden="0" w:uiPriority="63" w:unhideWhenUsed="0"/>
-    <w:lsdException w:name="Medium Shading 2 Accent 3" w:semiHidden="0" w:uiPriority="64" w:unhideWhenUsed="0"/>
-    <w:lsdException w:name="Medium List 1 Accent 3" w:semiHidden="0" w:uiPriority="65" w:unhideWhenUsed="0"/>
-    <w:lsdException w:name="Medium List 2 Accent 3" w:semiHidden="0" w:uiPriority="66" w:unhideWhenUsed="0"/>
-    <w:lsdException w:name="Medium Grid 1 Accent 3" w:semiHidden="0" w:uiPriority="67" w:unhideWhenUsed="0"/>
-    <w:lsdException w:name="Medium Grid 2 Accent 3" w:semiHidden="0" w:uiPriority="68" w:unhideWhenUsed="0"/>
-    <w:lsdException w:name="Medium Grid 3 Accent 3" w:semiHidden="0" w:uiPriority="69" w:unhideWhenUsed="0"/>
-    <w:lsdException w:name="Dark List Accent 3" w:semiHidden="0" w:uiPriority="70" w:unhideWhenUsed="0"/>
-    <w:lsdException w:name="Colorful Shading Accent 3" w:semiHidden="0" w:uiPriority="71" w:unhideWhenUsed="0"/>
-    <w:lsdException w:name="Colorful List Accent 3" w:semiHidden="0" w:uiPriority="72" w:unhideWhenUsed="0"/>
-    <w:lsdException w:name="Colorful Grid Accent 3" w:semiHidden="0" w:uiPriority="73" w:unhideWhenUsed="0"/>
-    <w:lsdException w:name="Light Shading Accent 4" w:semiHidden="0" w:uiPriority="60" w:unhideWhenUsed="0"/>
-    <w:lsdException w:name="Light List Accent 4" w:semiHidden="0" w:uiPriority="61" w:unhideWhenUsed="0"/>
-    <w:lsdException w:name="Light Grid Accent 4" w:semiHidden="0" w:uiPriority="62" w:unhideWhenUsed="0"/>
-    <w:lsdException w:name="Medium Shading 1 Accent 4" w:semiHidden="0" w:uiPriority="63" w:unhideWhenUsed="0"/>
-    <w:lsdException w:name="Medium Shading 2 Accent 4" w:semiHidden="0" w:uiPriority="64" w:unhideWhenUsed="0"/>
-    <w:lsdException w:name="Medium List 1 Accent 4" w:semiHidden="0" w:uiPriority="65" w:unhideWhenUsed="0"/>
-    <w:lsdException w:name="Medium List 2 Accent 4" w:semiHidden="0" w:uiPriority="66" w:unhideWhenUsed="0"/>
-    <w:lsdException w:name="Medium Grid 1 Accent 4" w:semiHidden="0" w:uiPriority="67" w:unhideWhenUsed="0"/>
-    <w:lsdException w:name="Medium Grid 2 Accent 4" w:semiHidden="0" w:uiPriority="68" w:unhideWhenUsed="0"/>
-    <w:lsdException w:name="Medium Grid 3 Accent 4" w:semiHidden="0" w:uiPriority="69" w:unhideWhenUsed="0"/>
-    <w:lsdException w:name="Dark List Accent 4" w:semiHidden="0" w:uiPriority="70" w:unhideWhenUsed="0"/>
-    <w:lsdException w:name="Colorful Shading Accent 4" w:semiHidden="0" w:uiPriority="71" w:unhideWhenUsed="0"/>
-    <w:lsdException w:name="Colorful List Accent 4" w:semiHidden="0" w:uiPriority="72" w:unhideWhenUsed="0"/>
-    <w:lsdException w:name="Colorful Grid Accent 4" w:semiHidden="0" w:uiPriority="73" w:unhideWhenUsed="0"/>
-    <w:lsdException w:name="Light Shading Accent 5" w:semiHidden="0" w:uiPriority="60" w:unhideWhenUsed="0"/>
-    <w:lsdException w:name="Light List Accent 5" w:semiHidden="0" w:uiPriority="61" w:unhideWhenUsed="0"/>
-    <w:lsdException w:name="Light Grid Accent 5" w:semiHidden="0" w:uiPriority="62" w:unhideWhenUsed="0"/>
-    <w:lsdException w:name="Medium Shading 1 Accent 5" w:semiHidden="0" w:uiPriority="63" w:unhideWhenUsed="0"/>
-    <w:lsdException w:name="Medium Shading 2 Accent 5" w:semiHidden="0" w:uiPriority="64" w:unhideWhenUsed="0"/>
-    <w:lsdException w:name="Medium List 1 Accent 5" w:semiHidden="0" w:uiPriority="65" w:unhideWhenUsed="0"/>
-    <w:lsdException w:name="Medium List 2 Accent 5" w:semiHidden="0" w:uiPriority="66" w:unhideWhenUsed="0"/>
-    <w:lsdException w:name="Medium Grid 1 Accent 5" w:semiHidden="0" w:uiPriority="67" w:unhideWhenUsed="0"/>
-    <w:lsdException w:name="Medium Grid 2 Accent 5" w:semiHidden="0" w:uiPriority="68" w:unhideWhenUsed="0"/>
-    <w:lsdException w:name="Medium Grid 3 Accent 5" w:semiHidden="0" w:uiPriority="69" w:unhideWhenUsed="0"/>
-    <w:lsdException w:name="Dark List Accent 5" w:semiHidden="0" w:uiPriority="70" w:unhideWhenUsed="0"/>
-    <w:lsdException w:name="Colorful Shading Accent 5" w:semiHidden="0" w:uiPriority="71" w:unhideWhenUsed="0"/>
-    <w:lsdException w:name="Colorful List Accent 5" w:semiHidden="0" w:uiPriority="72" w:unhideWhenUsed="0"/>
-    <w:lsdException w:name="Colorful Grid Accent 5" w:semiHidden="0" w:uiPriority="73" w:unhideWhenUsed="0"/>
-    <w:lsdException w:name="Light Shading Accent 6" w:semiHidden="0" w:uiPriority="60" w:unhideWhenUsed="0"/>
-    <w:lsdException w:name="Light List Accent 6" w:semiHidden="0" w:uiPriority="61" w:unhideWhenUsed="0"/>
-    <w:lsdException w:name="Light Grid Accent 6" w:semiHidden="0" w:uiPriority="62" w:unhideWhenUsed="0"/>
-    <w:lsdException w:name="Medium Shading 1 Accent 6" w:semiHidden="0" w:uiPriority="63" w:unhideWhenUsed="0"/>
-    <w:lsdException w:name="Medium Shading 2 Accent 6" w:semiHidden="0" w:uiPriority="64" w:unhideWhenUsed="0"/>
-    <w:lsdException w:name="Medium List 1 Accent 6" w:semiHidden="0" w:uiPriority="65" w:unhideWhenUsed="0"/>
-    <w:lsdException w:name="Medium List 2 Accent 6" w:semiHidden="0" w:uiPriority="66" w:unhideWhenUsed="0"/>
-    <w:lsdException w:name="Medium Grid 1 Accent 6" w:semiHidden="0" w:uiPriority="67" w:unhideWhenUsed="0"/>
-    <w:lsdException w:name="Medium Grid 2 Accent 6" w:semiHidden="0" w:uiPriority="68" w:unhideWhenUsed="0"/>
-    <w:lsdException w:name="Medium Grid 3 Accent 6" w:semiHidden="0" w:uiPriority="69" w:unhideWhenUsed="0"/>
-    <w:lsdException w:name="Dark List Accent 6" w:semiHidden="0" w:uiPriority="70" w:unhideWhenUsed="0"/>
-    <w:lsdException w:name="Colorful Shading Accent 6" w:semiHidden="0" w:uiPriority="71" w:unhideWhenUsed="0"/>
-    <w:lsdException w:name="Colorful List Accent 6" w:semiHidden="0" w:uiPriority="72" w:unhideWhenUsed="0"/>
-    <w:lsdException w:name="Colorful Grid Accent 6" w:semiHidden="0" w:uiPriority="73" w:unhideWhenUsed="0"/>
-    <w:lsdException w:name="Subtle Emphasis" w:semiHidden="0" w:uiPriority="19" w:unhideWhenUsed="0" w:qFormat="1"/>
-    <w:lsdException w:name="Intense Emphasis" w:semiHidden="0" w:uiPriority="21" w:unhideWhenUsed="0" w:qFormat="1"/>
-    <w:lsdException w:name="Subtle Reference" w:semiHidden="0" w:uiPriority="31" w:unhideWhenUsed="0" w:qFormat="1"/>
-    <w:lsdException w:name="Intense Reference" w:semiHidden="0" w:uiPriority="32" w:unhideWhenUsed="0" w:qFormat="1"/>
-    <w:lsdException w:name="Book Title" w:semiHidden="0" w:uiPriority="33" w:unhideWhenUsed="0" w:qFormat="1"/>
-    <w:lsdException w:name="Bibliography" w:uiPriority="37"/>
-    <w:lsdException w:name="TOC Heading" w:uiPriority="39" w:qFormat="1"/>
+  <w:latentStyles w:defLockedState="0" w:defUIPriority="99" w:defSemiHidden="0" w:defUnhideWhenUsed="0" w:defQFormat="0" w:count="371">
+    <w:lsdException w:name="Normal" w:uiPriority="0" w:qFormat="1"/>
+    <w:lsdException w:name="heading 1" w:uiPriority="9" w:qFormat="1"/>
+    <w:lsdException w:name="heading 2" w:semiHidden="1" w:uiPriority="9" w:unhideWhenUsed="1" w:qFormat="1"/>
+    <w:lsdException w:name="heading 3" w:semiHidden="1" w:uiPriority="9" w:unhideWhenUsed="1" w:qFormat="1"/>
+    <w:lsdException w:name="heading 4" w:semiHidden="1" w:uiPriority="9" w:unhideWhenUsed="1" w:qFormat="1"/>
+    <w:lsdException w:name="heading 5" w:semiHidden="1" w:uiPriority="9" w:unhideWhenUsed="1" w:qFormat="1"/>
+    <w:lsdException w:name="heading 6" w:semiHidden="1" w:uiPriority="9" w:unhideWhenUsed="1" w:qFormat="1"/>
+    <w:lsdException w:name="heading 7" w:semiHidden="1" w:uiPriority="9" w:unhideWhenUsed="1" w:qFormat="1"/>
+    <w:lsdException w:name="heading 8" w:semiHidden="1" w:uiPriority="9" w:unhideWhenUsed="1" w:qFormat="1"/>
+    <w:lsdException w:name="heading 9" w:semiHidden="1" w:uiPriority="9" w:unhideWhenUsed="1" w:qFormat="1"/>
+    <w:lsdException w:name="index 1" w:semiHidden="1" w:unhideWhenUsed="1"/>
+    <w:lsdException w:name="index 2" w:semiHidden="1" w:unhideWhenUsed="1"/>
+    <w:lsdException w:name="index 3" w:semiHidden="1" w:unhideWhenUsed="1"/>
+    <w:lsdException w:name="index 4" w:semiHidden="1" w:unhideWhenUsed="1"/>
+    <w:lsdException w:name="index 5" w:semiHidden="1" w:unhideWhenUsed="1"/>
+    <w:lsdException w:name="index 6" w:semiHidden="1" w:unhideWhenUsed="1"/>
+    <w:lsdException w:name="index 7" w:semiHidden="1" w:unhideWhenUsed="1"/>
+    <w:lsdException w:name="index 8" w:semiHidden="1" w:unhideWhenUsed="1"/>
+    <w:lsdException w:name="index 9" w:semiHidden="1" w:unhideWhenUsed="1"/>
+    <w:lsdException w:name="toc 1" w:semiHidden="1" w:uiPriority="39" w:unhideWhenUsed="1"/>
+    <w:lsdException w:name="toc 2" w:semiHidden="1" w:uiPriority="39" w:unhideWhenUsed="1"/>
+    <w:lsdException w:name="toc 3" w:semiHidden="1" w:uiPriority="39" w:unhideWhenUsed="1"/>
+    <w:lsdException w:name="toc 4" w:semiHidden="1" w:uiPriority="39" w:unhideWhenUsed="1"/>
+    <w:lsdException w:name="toc 5" w:semiHidden="1" w:uiPriority="39" w:unhideWhenUsed="1"/>
+    <w:lsdException w:name="toc 6" w:semiHidden="1" w:uiPriority="39" w:unhideWhenUsed="1"/>
+    <w:lsdException w:name="toc 7" w:semiHidden="1" w:uiPriority="39" w:unhideWhenUsed="1"/>
+    <w:lsdException w:name="toc 8" w:semiHidden="1" w:uiPriority="39" w:unhideWhenUsed="1"/>
+    <w:lsdException w:name="toc 9" w:semiHidden="1" w:uiPriority="39" w:unhideWhenUsed="1"/>
+    <w:lsdException w:name="Normal Indent" w:semiHidden="1" w:unhideWhenUsed="1"/>
+    <w:lsdException w:name="footnote text" w:semiHidden="1" w:unhideWhenUsed="1"/>
+    <w:lsdException w:name="annotation text" w:semiHidden="1" w:unhideWhenUsed="1"/>
+    <w:lsdException w:name="header" w:semiHidden="1" w:unhideWhenUsed="1"/>
+    <w:lsdException w:name="footer" w:semiHidden="1" w:unhideWhenUsed="1"/>
+    <w:lsdException w:name="index heading" w:semiHidden="1" w:unhideWhenUsed="1"/>
+    <w:lsdException w:name="caption" w:semiHidden="1" w:uiPriority="35" w:unhideWhenUsed="1" w:qFormat="1"/>
+    <w:lsdException w:name="table of figures" w:semiHidden="1" w:unhideWhenUsed="1"/>
+    <w:lsdException w:name="envelope address" w:semiHidden="1" w:unhideWhenUsed="1"/>
+    <w:lsdException w:name="envelope return" w:semiHidden="1" w:unhideWhenUsed="1"/>
+    <w:lsdException w:name="footnote reference" w:semiHidden="1" w:unhideWhenUsed="1"/>
+    <w:lsdException w:name="annotation reference" w:semiHidden="1" w:unhideWhenUsed="1"/>
+    <w:lsdException w:name="line number" w:semiHidden="1" w:unhideWhenUsed="1"/>
+    <w:lsdException w:name="page number" w:semiHidden="1" w:unhideWhenUsed="1"/>
+    <w:lsdException w:name="endnote reference" w:semiHidden="1" w:unhideWhenUsed="1"/>
+    <w:lsdException w:name="endnote text" w:semiHidden="1" w:unhideWhenUsed="1"/>
+    <w:lsdException w:name="table of authorities" w:semiHidden="1" w:unhideWhenUsed="1"/>
+    <w:lsdException w:name="macro" w:semiHidden="1" w:unhideWhenUsed="1"/>
+    <w:lsdException w:name="toa heading" w:semiHidden="1" w:unhideWhenUsed="1"/>
+    <w:lsdException w:name="List" w:semiHidden="1" w:unhideWhenUsed="1"/>
+    <w:lsdException w:name="List Bullet" w:semiHidden="1" w:unhideWhenUsed="1"/>
+    <w:lsdException w:name="List Number" w:semiHidden="1" w:unhideWhenUsed="1"/>
+    <w:lsdException w:name="List 2" w:semiHidden="1" w:unhideWhenUsed="1"/>
+    <w:lsdException w:name="List 3" w:semiHidden="1" w:unhideWhenUsed="1"/>
+    <w:lsdException w:name="List 4" w:semiHidden="1" w:unhideWhenUsed="1"/>
+    <w:lsdException w:name="List 5" w:semiHidden="1" w:unhideWhenUsed="1"/>
+    <w:lsdException w:name="List Bullet 2" w:semiHidden="1" w:unhideWhenUsed="1"/>
+    <w:lsdException w:name="List Bullet 3" w:semiHidden="1" w:unhideWhenUsed="1"/>
+    <w:lsdException w:name="List Bullet 4" w:semiHidden="1" w:unhideWhenUsed="1"/>
+    <w:lsdException w:name="List Bullet 5" w:semiHidden="1" w:unhideWhenUsed="1"/>
+    <w:lsdException w:name="List Number 2" w:semiHidden="1" w:unhideWhenUsed="1"/>
+    <w:lsdException w:name="List Number 3" w:semiHidden="1" w:unhideWhenUsed="1"/>
+    <w:lsdException w:name="List Number 4" w:semiHidden="1" w:unhideWhenUsed="1"/>
+    <w:lsdException w:name="List Number 5" w:semiHidden="1" w:unhideWhenUsed="1"/>
+    <w:lsdException w:name="Title" w:uiPriority="10" w:qFormat="1"/>
+    <w:lsdException w:name="Closing" w:semiHidden="1" w:unhideWhenUsed="1"/>
+    <w:lsdException w:name="Signature" w:semiHidden="1" w:unhideWhenUsed="1"/>
+    <w:lsdException w:name="Default Paragraph Font" w:semiHidden="1" w:uiPriority="1" w:unhideWhenUsed="1"/>
+    <w:lsdException w:name="Body Text" w:semiHidden="1" w:unhideWhenUsed="1"/>
+    <w:lsdException w:name="Body Text Indent" w:semiHidden="1" w:unhideWhenUsed="1"/>
+    <w:lsdException w:name="List Continue" w:semiHidden="1" w:unhideWhenUsed="1"/>
+    <w:lsdException w:name="List Continue 2" w:semiHidden="1" w:unhideWhenUsed="1"/>
+    <w:lsdException w:name="List Continue 3" w:semiHidden="1" w:unhideWhenUsed="1"/>
+    <w:lsdException w:name="List Continue 4" w:semiHidden="1" w:unhideWhenUsed="1"/>
+    <w:lsdException w:name="List Continue 5" w:semiHidden="1" w:unhideWhenUsed="1"/>
+    <w:lsdException w:name="Message Header" w:semiHidden="1" w:unhideWhenUsed="1"/>
+    <w:lsdException w:name="Subtitle" w:uiPriority="11" w:qFormat="1"/>
+    <w:lsdException w:name="Salutation" w:semiHidden="1" w:unhideWhenUsed="1"/>
+    <w:lsdException w:name="Date" w:semiHidden="1" w:unhideWhenUsed="1"/>
+    <w:lsdException w:name="Body Text First Indent" w:semiHidden="1" w:unhideWhenUsed="1"/>
+    <w:lsdException w:name="Body Text First Indent 2" w:semiHidden="1" w:unhideWhenUsed="1"/>
+    <w:lsdException w:name="Note Heading" w:semiHidden="1" w:unhideWhenUsed="1"/>
+    <w:lsdException w:name="Body Text 2" w:semiHidden="1" w:unhideWhenUsed="1"/>
+    <w:lsdException w:name="Body Text 3" w:semiHidden="1" w:unhideWhenUsed="1"/>
+    <w:lsdException w:name="Body Text Indent 2" w:semiHidden="1" w:unhideWhenUsed="1"/>
+    <w:lsdException w:name="Body Text Indent 3" w:semiHidden="1" w:unhideWhenUsed="1"/>
+    <w:lsdException w:name="Block Text" w:semiHidden="1" w:unhideWhenUsed="1"/>
+    <w:lsdException w:name="Hyperlink" w:semiHidden="1" w:unhideWhenUsed="1"/>
+    <w:lsdException w:name="FollowedHyperlink" w:semiHidden="1" w:unhideWhenUsed="1"/>
+    <w:lsdException w:name="Strong" w:uiPriority="22" w:qFormat="1"/>
+    <w:lsdException w:name="Emphasis" w:uiPriority="20" w:qFormat="1"/>
+    <w:lsdException w:name="Document Map" w:semiHidden="1" w:unhideWhenUsed="1"/>
+    <w:lsdException w:name="Plain Text" w:semiHidden="1" w:unhideWhenUsed="1"/>
+    <w:lsdException w:name="E-mail Signature" w:semiHidden="1" w:unhideWhenUsed="1"/>
+    <w:lsdException w:name="HTML Top of Form" w:semiHidden="1" w:unhideWhenUsed="1"/>
+    <w:lsdException w:name="HTML Bottom of Form" w:semiHidden="1" w:unhideWhenUsed="1"/>
+    <w:lsdException w:name="Normal (Web)" w:semiHidden="1" w:unhideWhenUsed="1"/>
+    <w:lsdException w:name="HTML Acronym" w:semiHidden="1" w:unhideWhenUsed="1"/>
+    <w:lsdException w:name="HTML Address" w:semiHidden="1" w:unhideWhenUsed="1"/>
+    <w:lsdException w:name="HTML Cite" w:semiHidden="1" w:unhideWhenUsed="1"/>
+    <w:lsdException w:name="HTML Code" w:semiHidden="1" w:unhideWhenUsed="1"/>
+    <w:lsdException w:name="HTML Definition" w:semiHidden="1" w:unhideWhenUsed="1"/>
+    <w:lsdException w:name="HTML Keyboard" w:semiHidden="1" w:unhideWhenUsed="1"/>
+    <w:lsdException w:name="HTML Preformatted" w:semiHidden="1" w:unhideWhenUsed="1"/>
+    <w:lsdException w:name="HTML Sample" w:semiHidden="1" w:unhideWhenUsed="1"/>
+    <w:lsdException w:name="HTML Typewriter" w:semiHidden="1" w:unhideWhenUsed="1"/>
+    <w:lsdException w:name="HTML Variable" w:semiHidden="1" w:unhideWhenUsed="1"/>
+    <w:lsdException w:name="Normal Table" w:semiHidden="1" w:unhideWhenUsed="1"/>
+    <w:lsdException w:name="annotation subject" w:semiHidden="1" w:unhideWhenUsed="1"/>
+    <w:lsdException w:name="No List" w:semiHidden="1" w:unhideWhenUsed="1"/>
+    <w:lsdException w:name="Outline List 1" w:semiHidden="1" w:unhideWhenUsed="1"/>
+    <w:lsdException w:name="Outline List 2" w:semiHidden="1" w:unhideWhenUsed="1"/>
+    <w:lsdException w:name="Outline List 3" w:semiHidden="1" w:unhideWhenUsed="1"/>
+    <w:lsdException w:name="Table Simple 1" w:semiHidden="1" w:unhideWhenUsed="1"/>
+    <w:lsdException w:name="Table Simple 2" w:semiHidden="1" w:unhideWhenUsed="1"/>
+    <w:lsdException w:name="Table Simple 3" w:semiHidden="1" w:unhideWhenUsed="1"/>
+    <w:lsdException w:name="Table Classic 1" w:semiHidden="1" w:unhideWhenUsed="1"/>
+    <w:lsdException w:name="Table Classic 2" w:semiHidden="1" w:unhideWhenUsed="1"/>
+    <w:lsdException w:name="Table Classic 3" w:semiHidden="1" w:unhideWhenUsed="1"/>
+    <w:lsdException w:name="Table Classic 4" w:semiHidden="1" w:unhideWhenUsed="1"/>
+    <w:lsdException w:name="Table Colorful 1" w:semiHidden="1" w:unhideWhenUsed="1"/>
+    <w:lsdException w:name="Table Colorful 2" w:semiHidden="1" w:unhideWhenUsed="1"/>
+    <w:lsdException w:name="Table Colorful 3" w:semiHidden="1" w:unhideWhenUsed="1"/>
+    <w:lsdException w:name="Table Columns 1" w:semiHidden="1" w:unhideWhenUsed="1"/>
+    <w:lsdException w:name="Table Columns 2" w:semiHidden="1" w:unhideWhenUsed="1"/>
+    <w:lsdException w:name="Table Columns 3" w:semiHidden="1" w:unhideWhenUsed="1"/>
+    <w:lsdException w:name="Table Columns 4" w:semiHidden="1" w:unhideWhenUsed="1"/>
+    <w:lsdException w:name="Table Columns 5" w:semiHidden="1" w:unhideWhenUsed="1"/>
+    <w:lsdException w:name="Table Grid 1" w:semiHidden="1" w:unhideWhenUsed="1"/>
+    <w:lsdException w:name="Table Grid 2" w:semiHidden="1" w:unhideWhenUsed="1"/>
+    <w:lsdException w:name="Table Grid 3" w:semiHidden="1" w:unhideWhenUsed="1"/>
+    <w:lsdException w:name="Table Grid 4" w:semiHidden="1" w:unhideWhenUsed="1"/>
+    <w:lsdException w:name="Table Grid 5" w:semiHidden="1" w:unhideWhenUsed="1"/>
+    <w:lsdException w:name="Table Grid 6" w:semiHidden="1" w:unhideWhenUsed="1"/>
+    <w:lsdException w:name="Table Grid 7" w:semiHidden="1" w:unhideWhenUsed="1"/>
+    <w:lsdException w:name="Table Grid 8" w:semiHidden="1" w:unhideWhenUsed="1"/>
+    <w:lsdException w:name="Table List 1" w:semiHidden="1" w:unhideWhenUsed="1"/>
+    <w:lsdException w:name="Table List 2" w:semiHidden="1" w:unhideWhenUsed="1"/>
+    <w:lsdException w:name="Table List 3" w:semiHidden="1" w:unhideWhenUsed="1"/>
+    <w:lsdException w:name="Table List 4" w:semiHidden="1" w:unhideWhenUsed="1"/>
+    <w:lsdException w:name="Table List 5" w:semiHidden="1" w:unhideWhenUsed="1"/>
+    <w:lsdException w:name="Table List 6" w:semiHidden="1" w:unhideWhenUsed="1"/>
+    <w:lsdException w:name="Table List 7" w:semiHidden="1" w:unhideWhenUsed="1"/>
+    <w:lsdException w:name="Table List 8" w:semiHidden="1" w:unhideWhenUsed="1"/>
+    <w:lsdException w:name="Table 3D effects 1" w:semiHidden="1" w:unhideWhenUsed="1"/>
+    <w:lsdException w:name="Table 3D effects 2" w:semiHidden="1" w:unhideWhenUsed="1"/>
+    <w:lsdException w:name="Table 3D effects 3" w:semiHidden="1" w:unhideWhenUsed="1"/>
+    <w:lsdException w:name="Table Contemporary" w:semiHidden="1" w:unhideWhenUsed="1"/>
+    <w:lsdException w:name="Table Elegant" w:semiHidden="1" w:unhideWhenUsed="1"/>
+    <w:lsdException w:name="Table Professional" w:semiHidden="1" w:unhideWhenUsed="1"/>
+    <w:lsdException w:name="Table Subtle 1" w:semiHidden="1" w:unhideWhenUsed="1"/>
+    <w:lsdException w:name="Table Subtle 2" w:semiHidden="1" w:unhideWhenUsed="1"/>
+    <w:lsdException w:name="Table Web 1" w:semiHidden="1" w:unhideWhenUsed="1"/>
+    <w:lsdException w:name="Table Web 2" w:semiHidden="1" w:unhideWhenUsed="1"/>
+    <w:lsdException w:name="Table Web 3" w:semiHidden="1" w:unhideWhenUsed="1"/>
+    <w:lsdException w:name="Balloon Text" w:semiHidden="1" w:unhideWhenUsed="1"/>
+    <w:lsdException w:name="Table Grid" w:uiPriority="59"/>
+    <w:lsdException w:name="Table Theme" w:semiHidden="1" w:unhideWhenUsed="1"/>
+    <w:lsdException w:name="Placeholder Text" w:semiHidden="1"/>
+    <w:lsdException w:name="No Spacing" w:uiPriority="1" w:qFormat="1"/>
+    <w:lsdException w:name="Light Shading" w:uiPriority="60"/>
+    <w:lsdException w:name="Light List" w:uiPriority="61"/>
+    <w:lsdException w:name="Light Grid" w:uiPriority="62"/>
+    <w:lsdException w:name="Medium Shading 1" w:uiPriority="63"/>
+    <w:lsdException w:name="Medium Shading 2" w:uiPriority="64"/>
+    <w:lsdException w:name="Medium List 1" w:uiPriority="65"/>
+    <w:lsdException w:name="Medium List 2" w:uiPriority="66"/>
+    <w:lsdException w:name="Medium Grid 1" w:uiPriority="67"/>
+    <w:lsdException w:name="Medium Grid 2" w:uiPriority="68"/>
+    <w:lsdException w:name="Medium Grid 3" w:uiPriority="69"/>
+    <w:lsdException w:name="Dark List" w:uiPriority="70"/>
+    <w:lsdException w:name="Colorful Shading" w:uiPriority="71"/>
+    <w:lsdException w:name="Colorful List" w:uiPriority="72"/>
+    <w:lsdException w:name="Colorful Grid" w:uiPriority="73"/>
+    <w:lsdException w:name="Light Shading Accent 1" w:uiPriority="60"/>
+    <w:lsdException w:name="Light List Accent 1" w:uiPriority="61"/>
+    <w:lsdException w:name="Light Grid Accent 1" w:uiPriority="62"/>
+    <w:lsdException w:name="Medium Shading 1 Accent 1" w:uiPriority="63"/>
+    <w:lsdException w:name="Medium Shading 2 Accent 1" w:uiPriority="64"/>
+    <w:lsdException w:name="Medium List 1 Accent 1" w:uiPriority="65"/>
+    <w:lsdException w:name="Revision" w:semiHidden="1"/>
+    <w:lsdException w:name="List Paragraph" w:uiPriority="34" w:qFormat="1"/>
+    <w:lsdException w:name="Quote" w:uiPriority="29" w:qFormat="1"/>
+    <w:lsdException w:name="Intense Quote" w:uiPriority="30" w:qFormat="1"/>
+    <w:lsdException w:name="Medium List 2 Accent 1" w:uiPriority="66"/>
+    <w:lsdException w:name="Medium Grid 1 Accent 1" w:uiPriority="67"/>
+    <w:lsdException w:name="Medium Grid 2 Accent 1" w:uiPriority="68"/>
+    <w:lsdException w:name="Medium Grid 3 Accent 1" w:uiPriority="69"/>
+    <w:lsdException w:name="Dark List Accent 1" w:uiPriority="70"/>
+    <w:lsdException w:name="Colorful Shading Accent 1" w:uiPriority="71"/>
+    <w:lsdException w:name="Colorful List Accent 1" w:uiPriority="72"/>
+    <w:lsdException w:name="Colorful Grid Accent 1" w:uiPriority="73"/>
+    <w:lsdException w:name="Light Shading Accent 2" w:uiPriority="60"/>
+    <w:lsdException w:name="Light List Accent 2" w:uiPriority="61"/>
+    <w:lsdException w:name="Light Grid Accent 2" w:uiPriority="62"/>
+    <w:lsdException w:name="Medium Shading 1 Accent 2" w:uiPriority="63"/>
+    <w:lsdException w:name="Medium Shading 2 Accent 2" w:uiPriority="64"/>
+    <w:lsdException w:name="Medium List 1 Accent 2" w:uiPriority="65"/>
+    <w:lsdException w:name="Medium List 2 Accent 2" w:uiPriority="66"/>
+    <w:lsdException w:name="Medium Grid 1 Accent 2" w:uiPriority="67"/>
+    <w:lsdException w:name="Medium Grid 2 Accent 2" w:uiPriority="68"/>
+    <w:lsdException w:name="Medium Grid 3 Accent 2" w:uiPriority="69"/>
+    <w:lsdException w:name="Dark List Accent 2" w:uiPriority="70"/>
+    <w:lsdException w:name="Colorful Shading Accent 2" w:uiPriority="71"/>
+    <w:lsdException w:name="Colorful List Accent 2" w:uiPriority="72"/>
+    <w:lsdException w:name="Colorful Grid Accent 2" w:uiPriority="73"/>
+    <w:lsdException w:name="Light Shading Accent 3" w:uiPriority="60"/>
+    <w:lsdException w:name="Light List Accent 3" w:uiPriority="61"/>
+    <w:lsdException w:name="Light Grid Accent 3" w:uiPriority="62"/>
+    <w:lsdException w:name="Medium Shading 1 Accent 3" w:uiPriority="63"/>
+    <w:lsdException w:name="Medium Shading 2 Accent 3" w:uiPriority="64"/>
+    <w:lsdException w:name="Medium List 1 Accent 3" w:uiPriority="65"/>
+    <w:lsdException w:name="Medium List 2 Accent 3" w:uiPriority="66"/>
+    <w:lsdException w:name="Medium Grid 1 Accent 3" w:uiPriority="67"/>
+    <w:lsdException w:name="Medium Grid 2 Accent 3" w:uiPriority="68"/>
+    <w:lsdException w:name="Medium Grid 3 Accent 3" w:uiPriority="69"/>
+    <w:lsdException w:name="Dark List Accent 3" w:uiPriority="70"/>
+    <w:lsdException w:name="Colorful Shading Accent 3" w:uiPriority="71"/>
+    <w:lsdException w:name="Colorful List Accent 3" w:uiPriority="72"/>
+    <w:lsdException w:name="Colorful Grid Accent 3" w:uiPriority="73"/>
+    <w:lsdException w:name="Light Shading Accent 4" w:uiPriority="60"/>
+    <w:lsdException w:name="Light List Accent 4" w:uiPriority="61"/>
+    <w:lsdException w:name="Light Grid Accent 4" w:uiPriority="62"/>
+    <w:lsdException w:name="Medium Shading 1 Accent 4" w:uiPriority="63"/>
+    <w:lsdException w:name="Medium Shading 2 Accent 4" w:uiPriority="64"/>
+    <w:lsdException w:name="Medium List 1 Accent 4" w:uiPriority="65"/>
+    <w:lsdException w:name="Medium List 2 Accent 4" w:uiPriority="66"/>
+    <w:lsdException w:name="Medium Grid 1 Accent 4" w:uiPriority="67"/>
+    <w:lsdException w:name="Medium Grid 2 Accent 4" w:uiPriority="68"/>
+    <w:lsdException w:name="Medium Grid 3 Accent 4" w:uiPriority="69"/>
+    <w:lsdException w:name="Dark List Accent 4" w:uiPriority="70"/>
+    <w:lsdException w:name="Colorful Shading Accent 4" w:uiPriority="71"/>
+    <w:lsdException w:name="Colorful List Accent 4" w:uiPriority="72"/>
+    <w:lsdException w:name="Colorful Grid Accent 4" w:uiPriority="73"/>
+    <w:lsdException w:name="Light Shading Accent 5" w:uiPriority="60"/>
+    <w:lsdException w:name="Light List Accent 5" w:uiPriority="61"/>
+    <w:lsdException w:name="Light Grid Accent 5" w:uiPriority="62"/>
+    <w:lsdException w:name="Medium Shading 1 Accent 5" w:uiPriority="63"/>
+    <w:lsdException w:name="Medium Shading 2 Accent 5" w:uiPriority="64"/>
+    <w:lsdException w:name="Medium List 1 Accent 5" w:uiPriority="65"/>
+    <w:lsdException w:name="Medium List 2 Accent 5" w:uiPriority="66"/>
+    <w:lsdException w:name="Medium Grid 1 Accent 5" w:uiPriority="67"/>
+    <w:lsdException w:name="Medium Grid 2 Accent 5" w:uiPriority="68"/>
+    <w:lsdException w:name="Medium Grid 3 Accent 5" w:uiPriority="69"/>
+    <w:lsdException w:name="Dark List Accent 5" w:uiPriority="70"/>
+    <w:lsdException w:name="Colorful Shading Accent 5" w:uiPriority="71"/>
+    <w:lsdException w:name="Colorful List Accent 5" w:uiPriority="72"/>
+    <w:lsdException w:name="Colorful Grid Accent 5" w:uiPriority="73"/>
+    <w:lsdException w:name="Light Shading Accent 6" w:uiPriority="60"/>
+    <w:lsdException w:name="Light List Accent 6" w:uiPriority="61"/>
+    <w:lsdException w:name="Light Grid Accent 6" w:uiPriority="62"/>
+    <w:lsdException w:name="Medium Shading 1 Accent 6" w:uiPriority="63"/>
+    <w:lsdException w:name="Medium Shading 2 Accent 6" w:uiPriority="64"/>
+    <w:lsdException w:name="Medium List 1 Accent 6" w:uiPriority="65"/>
+    <w:lsdException w:name="Medium List 2 Accent 6" w:uiPriority="66"/>
+    <w:lsdException w:name="Medium Grid 1 Accent 6" w:uiPriority="67"/>
+    <w:lsdException w:name="Medium Grid 2 Accent 6" w:uiPriority="68"/>
+    <w:lsdException w:name="Medium Grid 3 Accent 6" w:uiPriority="69"/>
+    <w:lsdException w:name="Dark List Accent 6" w:uiPriority="70"/>
+    <w:lsdException w:name="Colorful Shading Accent 6" w:uiPriority="71"/>
+    <w:lsdException w:name="Colorful List Accent 6" w:uiPriority="72"/>
+    <w:lsdException w:name="Colorful Grid Accent 6" w:uiPriority="73"/>
+    <w:lsdException w:name="Subtle Emphasis" w:uiPriority="19" w:qFormat="1"/>
+    <w:lsdException w:name="Intense Emphasis" w:uiPriority="21" w:qFormat="1"/>
+    <w:lsdException w:name="Subtle Reference" w:uiPriority="31" w:qFormat="1"/>
+    <w:lsdException w:name="Intense Reference" w:uiPriority="32" w:qFormat="1"/>
+    <w:lsdException w:name="Book Title" w:uiPriority="33" w:qFormat="1"/>
+    <w:lsdException w:name="Bibliography" w:semiHidden="1" w:uiPriority="37" w:unhideWhenUsed="1"/>
+    <w:lsdException w:name="TOC Heading" w:semiHidden="1" w:uiPriority="39" w:unhideWhenUsed="1" w:qFormat="1"/>
+    <w:lsdException w:name="Plain Table 1" w:uiPriority="41"/>
+    <w:lsdException w:name="Plain Table 2" w:uiPriority="42"/>
+    <w:lsdException w:name="Plain Table 3" w:uiPriority="43"/>
+    <w:lsdException w:name="Plain Table 4" w:uiPriority="44"/>
+    <w:lsdException w:name="Plain Table 5" w:uiPriority="45"/>
+    <w:lsdException w:name="Grid Table Light" w:uiPriority="40"/>
+    <w:lsdException w:name="Grid Table 1 Light" w:uiPriority="46"/>
+    <w:lsdException w:name="Grid Table 2" w:uiPriority="47"/>
+    <w:lsdException w:name="Grid Table 3" w:uiPriority="48"/>
+    <w:lsdException w:name="Grid Table 4" w:uiPriority="49"/>
+    <w:lsdException w:name="Grid Table 5 Dark" w:uiPriority="50"/>
+    <w:lsdException w:name="Grid Table 6 Colorful" w:uiPriority="51"/>
+    <w:lsdException w:name="Grid Table 7 Colorful" w:uiPriority="52"/>
+    <w:lsdException w:name="Grid Table 1 Light Accent 1" w:uiPriority="46"/>
+    <w:lsdException w:name="Grid Table 2 Accent 1" w:uiPriority="47"/>
+    <w:lsdException w:name="Grid Table 3 Accent 1" w:uiPriority="48"/>
+    <w:lsdException w:name="Grid Table 4 Accent 1" w:uiPriority="49"/>
+    <w:lsdException w:name="Grid Table 5 Dark Accent 1" w:uiPriority="50"/>
+    <w:lsdException w:name="Grid Table 6 Colorful Accent 1" w:uiPriority="51"/>
+    <w:lsdException w:name="Grid Table 7 Colorful Accent 1" w:uiPriority="52"/>
+    <w:lsdException w:name="Grid Table 1 Light Accent 2" w:uiPriority="46"/>
+    <w:lsdException w:name="Grid Table 2 Accent 2" w:uiPriority="47"/>
+    <w:lsdException w:name="Grid Table 3 Accent 2" w:uiPriority="48"/>
+    <w:lsdException w:name="Grid Table 4 Accent 2" w:uiPriority="49"/>
+    <w:lsdException w:name="Grid Table 5 Dark Accent 2" w:uiPriority="50"/>
+    <w:lsdException w:name="Grid Table 6 Colorful Accent 2" w:uiPriority="51"/>
+    <w:lsdException w:name="Grid Table 7 Colorful Accent 2" w:uiPriority="52"/>
+    <w:lsdException w:name="Grid Table 1 Light Accent 3" w:uiPriority="46"/>
+    <w:lsdException w:name="Grid Table 2 Accent 3" w:uiPriority="47"/>
+    <w:lsdException w:name="Grid Table 3 Accent 3" w:uiPriority="48"/>
+    <w:lsdException w:name="Grid Table 4 Accent 3" w:uiPriority="49"/>
+    <w:lsdException w:name="Grid Table 5 Dark Accent 3" w:uiPriority="50"/>
+    <w:lsdException w:name="Grid Table 6 Colorful Accent 3" w:uiPriority="51"/>
+    <w:lsdException w:name="Grid Table 7 Colorful Accent 3" w:uiPriority="52"/>
+    <w:lsdException w:name="Grid Table 1 Light Accent 4" w:uiPriority="46"/>
+    <w:lsdException w:name="Grid Table 2 Accent 4" w:uiPriority="47"/>
+    <w:lsdException w:name="Grid Table 3 Accent 4" w:uiPriority="48"/>
+    <w:lsdException w:name="Grid Table 4 Accent 4" w:uiPriority="49"/>
+    <w:lsdException w:name="Grid Table 5 Dark Accent 4" w:uiPriority="50"/>
+    <w:lsdException w:name="Grid Table 6 Colorful Accent 4" w:uiPriority="51"/>
+    <w:lsdException w:name="Grid Table 7 Colorful Accent 4" w:uiPriority="52"/>
+    <w:lsdException w:name="Grid Table 1 Light Accent 5" w:uiPriority="46"/>
+    <w:lsdException w:name="Grid Table 2 Accent 5" w:uiPriority="47"/>
+    <w:lsdException w:name="Grid Table 3 Accent 5" w:uiPriority="48"/>
+    <w:lsdException w:name="Grid Table 4 Accent 5" w:uiPriority="49"/>
+    <w:lsdException w:name="Grid Table 5 Dark Accent 5" w:uiPriority="50"/>
+    <w:lsdException w:name="Grid Table 6 Colorful Accent 5" w:uiPriority="51"/>
+    <w:lsdException w:name="Grid Table 7 Colorful Accent 5" w:uiPriority="52"/>
+    <w:lsdException w:name="Grid Table 1 Light Accent 6" w:uiPriority="46"/>
+    <w:lsdException w:name="Grid Table 2 Accent 6" w:uiPriority="47"/>
+    <w:lsdException w:name="Grid Table 3 Accent 6" w:uiPriority="48"/>
+    <w:lsdException w:name="Grid Table 4 Accent 6" w:uiPriority="49"/>
+    <w:lsdException w:name="Grid Table 5 Dark Accent 6" w:uiPriority="50"/>
+    <w:lsdException w:name="Grid Table 6 Colorful Accent 6" w:uiPriority="51"/>
+    <w:lsdException w:name="Grid Table 7 Colorful Accent 6" w:uiPriority="52"/>
+    <w:lsdException w:name="List Table 1 Light" w:uiPriority="46"/>
+    <w:lsdException w:name="List Table 2" w:uiPriority="47"/>
+    <w:lsdException w:name="List Table 3" w:uiPriority="48"/>
+    <w:lsdException w:name="List Table 4" w:uiPriority="49"/>
+    <w:lsdException w:name="List Table 5 Dark" w:uiPriority="50"/>
+    <w:lsdException w:name="List Table 6 Colorful" w:uiPriority="51"/>
+    <w:lsdException w:name="List Table 7 Colorful" w:uiPriority="52"/>
+    <w:lsdException w:name="List Table 1 Light Accent 1" w:uiPriority="46"/>
+    <w:lsdException w:name="List Table 2 Accent 1" w:uiPriority="47"/>
+    <w:lsdException w:name="List Table 3 Accent 1" w:uiPriority="48"/>
+    <w:lsdException w:name="List Table 4 Accent 1" w:uiPriority="49"/>
+    <w:lsdException w:name="List Table 5 Dark Accent 1" w:uiPriority="50"/>
+    <w:lsdException w:name="List Table 6 Colorful Accent 1" w:uiPriority="51"/>
+    <w:lsdException w:name="List Table 7 Colorful Accent 1" w:uiPriority="52"/>
+    <w:lsdException w:name="List Table 1 Light Accent 2" w:uiPriority="46"/>
+    <w:lsdException w:name="List Table 2 Accent 2" w:uiPriority="47"/>
+    <w:lsdException w:name="List Table 3 Accent 2" w:uiPriority="48"/>
+    <w:lsdException w:name="List Table 4 Accent 2" w:uiPriority="49"/>
+    <w:lsdException w:name="List Table 5 Dark Accent 2" w:uiPriority="50"/>
+    <w:lsdException w:name="List Table 6 Colorful Accent 2" w:uiPriority="51"/>
+    <w:lsdException w:name="List Table 7 Colorful Accent 2" w:uiPriority="52"/>
+    <w:lsdException w:name="List Table 1 Light Accent 3" w:uiPriority="46"/>
+    <w:lsdException w:name="List Table 2 Accent 3" w:uiPriority="47"/>
+    <w:lsdException w:name="List Table 3 Accent 3" w:uiPriority="48"/>
+    <w:lsdException w:name="List Table 4 Accent 3" w:uiPriority="49"/>
+    <w:lsdException w:name="List Table 5 Dark Accent 3" w:uiPriority="50"/>
+    <w:lsdException w:name="List Table 6 Colorful Accent 3" w:uiPriority="51"/>
+    <w:lsdException w:name="List Table 7 Colorful Accent 3" w:uiPriority="52"/>
+    <w:lsdException w:name="List Table 1 Light Accent 4" w:uiPriority="46"/>
+    <w:lsdException w:name="List Table 2 Accent 4" w:uiPriority="47"/>
+    <w:lsdException w:name="List Table 3 Accent 4" w:uiPriority="48"/>
+    <w:lsdException w:name="List Table 4 Accent 4" w:uiPriority="49"/>
+    <w:lsdException w:name="List Table 5 Dark Accent 4" w:uiPriority="50"/>
+    <w:lsdException w:name="List Table 6 Colorful Accent 4" w:uiPriority="51"/>
+    <w:lsdException w:name="List Table 7 Colorful Accent 4" w:uiPriority="52"/>
+    <w:lsdException w:name="List Table 1 Light Accent 5" w:uiPriority="46"/>
+    <w:lsdException w:name="List Table 2 Accent 5" w:uiPriority="47"/>
+    <w:lsdException w:name="List Table 3 Accent 5" w:uiPriority="48"/>
+    <w:lsdException w:name="List Table 4 Accent 5" w:uiPriority="49"/>
+    <w:lsdException w:name="List Table 5 Dark Accent 5" w:uiPriority="50"/>
+    <w:lsdException w:name="List Table 6 Colorful Accent 5" w:uiPriority="51"/>
+    <w:lsdException w:name="List Table 7 Colorful Accent 5" w:uiPriority="52"/>
+    <w:lsdException w:name="List Table 1 Light Accent 6" w:uiPriority="46"/>
+    <w:lsdException w:name="List Table 2 Accent 6" w:uiPriority="47"/>
+    <w:lsdException w:name="List Table 3 Accent 6" w:uiPriority="48"/>
+    <w:lsdException w:name="List Table 4 Accent 6" w:uiPriority="49"/>
+    <w:lsdException w:name="List Table 5 Dark Accent 6" w:uiPriority="50"/>
+    <w:lsdException w:name="List Table 6 Colorful Accent 6" w:uiPriority="51"/>
+    <w:lsdException w:name="List Table 7 Colorful Accent 6" w:uiPriority="52"/>
   </w:latentStyles>
   <w:style w:type="paragraph" w:default="1" w:styleId="Normal">
     <w:name w:val="Normal"/>
@@ -2092,7 +2312,6 @@
     <w:uiPriority w:val="99"/>
     <w:semiHidden/>
     <w:unhideWhenUsed/>
-    <w:qFormat/>
     <w:tblPr>
       <w:tblInd w:w="0" w:type="dxa"/>
       <w:tblCellMar>
@@ -2184,7 +2403,7 @@
 </file>
 
 <file path=word/glossary/document.xml><?xml version="1.0" encoding="utf-8"?>
-<w:glossaryDocument xmlns:ve="http://schemas.openxmlformats.org/markup-compatibility/2006" xmlns:o="urn:schemas-microsoft-com:office:office" xmlns:r="http://schemas.openxmlformats.org/officeDocument/2006/relationships" xmlns:m="http://schemas.openxmlformats.org/officeDocument/2006/math" xmlns:v="urn:schemas-microsoft-com:vml" xmlns:wp="http://schemas.openxmlformats.org/drawingml/2006/wordprocessingDrawing" xmlns:w10="urn:schemas-microsoft-com:office:word" xmlns:w="http://schemas.openxmlformats.org/wordprocessingml/2006/main" xmlns:wne="http://schemas.microsoft.com/office/word/2006/wordml">
+<w:glossaryDocument xmlns:wpc="http://schemas.microsoft.com/office/word/2010/wordprocessingCanvas" xmlns:mc="http://schemas.openxmlformats.org/markup-compatibility/2006" xmlns:o="urn:schemas-microsoft-com:office:office" xmlns:r="http://schemas.openxmlformats.org/officeDocument/2006/relationships" xmlns:m="http://schemas.openxmlformats.org/officeDocument/2006/math" xmlns:v="urn:schemas-microsoft-com:vml" xmlns:wp14="http://schemas.microsoft.com/office/word/2010/wordprocessingDrawing" xmlns:wp="http://schemas.openxmlformats.org/drawingml/2006/wordprocessingDrawing" xmlns:w10="urn:schemas-microsoft-com:office:word" xmlns:w="http://schemas.openxmlformats.org/wordprocessingml/2006/main" xmlns:w14="http://schemas.microsoft.com/office/word/2010/wordml" xmlns:w15="http://schemas.microsoft.com/office/word/2012/wordml" xmlns:wpg="http://schemas.microsoft.com/office/word/2010/wordprocessingGroup" xmlns:wpi="http://schemas.microsoft.com/office/word/2010/wordprocessingInk" xmlns:wne="http://schemas.microsoft.com/office/word/2006/wordml" xmlns:wps="http://schemas.microsoft.com/office/word/2010/wordprocessingShape" mc:Ignorable="w14 w15 wp14">
   <w:docParts>
     <w:docPart>
       <w:docPartPr>
@@ -2219,115 +2438,12 @@
         </w:p>
       </w:docPartBody>
     </w:docPart>
-    <w:docPart>
-      <w:docPartPr>
-        <w:name w:val="C61FBB93241D464C849DFE88B508248C"/>
-        <w:category>
-          <w:name w:val="General"/>
-          <w:gallery w:val="placeholder"/>
-        </w:category>
-        <w:types>
-          <w:type w:val="bbPlcHdr"/>
-        </w:types>
-        <w:behaviors>
-          <w:behavior w:val="content"/>
-        </w:behaviors>
-        <w:guid w:val="{69BBACD7-1159-40D2-9AEE-EFFB8E9EAE81}"/>
-      </w:docPartPr>
-      <w:docPartBody>
-        <w:p>
-          <w:pPr>
-            <w:pStyle w:val="C61FBB93241D464C849DFE88B508248C"/>
-          </w:pPr>
-          <w:r>
-            <w:rPr>
-              <w:sz w:val="96"/>
-              <w:szCs w:val="96"/>
-            </w:rPr>
-            <w:t>[Year]</w:t>
-          </w:r>
-        </w:p>
-      </w:docPartBody>
-    </w:docPart>
-    <w:docPart>
-      <w:docPartPr>
-        <w:name w:val="88CB64E0FD7D4DB082958E34FEB84FC7"/>
-        <w:category>
-          <w:name w:val="General"/>
-          <w:gallery w:val="placeholder"/>
-        </w:category>
-        <w:types>
-          <w:type w:val="bbPlcHdr"/>
-        </w:types>
-        <w:behaviors>
-          <w:behavior w:val="content"/>
-        </w:behaviors>
-        <w:guid w:val="{DC3D058B-C425-4CB0-8F48-00A4CF1CD215}"/>
-      </w:docPartPr>
-      <w:docPartBody>
-        <w:p>
-          <w:pPr>
-            <w:pStyle w:val="88CB64E0FD7D4DB082958E34FEB84FC7"/>
-          </w:pPr>
-          <w:r>
-            <w:rPr>
-              <w:b/>
-              <w:bCs/>
-              <w:color w:val="1F497D" w:themeColor="text2"/>
-              <w:sz w:val="72"/>
-              <w:szCs w:val="72"/>
-            </w:rPr>
-            <w:t>[Type the document title]</w:t>
-          </w:r>
-        </w:p>
-      </w:docPartBody>
-    </w:docPart>
-    <w:docPart>
-      <w:docPartPr>
-        <w:name w:val="07F098FDCA124091BD6ABA04D9F82519"/>
-        <w:category>
-          <w:name w:val="General"/>
-          <w:gallery w:val="placeholder"/>
-        </w:category>
-        <w:types>
-          <w:type w:val="bbPlcHdr"/>
-        </w:types>
-        <w:behaviors>
-          <w:behavior w:val="content"/>
-        </w:behaviors>
-        <w:guid w:val="{3B90AA8C-E614-47B3-9492-A655113B1143}"/>
-      </w:docPartPr>
-      <w:docPartBody>
-        <w:p>
-          <w:pPr>
-            <w:pStyle w:val="07F098FDCA124091BD6ABA04D9F82519"/>
-          </w:pPr>
-          <w:r>
-            <w:rPr>
-              <w:b/>
-              <w:bCs/>
-              <w:color w:val="4F81BD" w:themeColor="accent1"/>
-              <w:sz w:val="40"/>
-              <w:szCs w:val="40"/>
-            </w:rPr>
-            <w:t>[Type the document subtitle]</w:t>
-          </w:r>
-        </w:p>
-      </w:docPartBody>
-    </w:docPart>
   </w:docParts>
 </w:glossaryDocument>
 </file>
 
 <file path=word/glossary/fontTable.xml><?xml version="1.0" encoding="utf-8"?>
-<w:fonts xmlns:r="http://schemas.openxmlformats.org/officeDocument/2006/relationships" xmlns:w="http://schemas.openxmlformats.org/wordprocessingml/2006/main">
-  <w:font w:name="Times New Roman">
-    <w:panose1 w:val="02020603050405020304"/>
-    <w:charset w:val="00"/>
-    <w:family w:val="roman"/>
-    <w:pitch w:val="variable"/>
-    <w:sig w:usb0="E0002AFF" w:usb1="C0007841" w:usb2="00000009" w:usb3="00000000" w:csb0="000001FF" w:csb1="00000000"/>
-  </w:font>
+<w:fonts xmlns:mc="http://schemas.openxmlformats.org/markup-compatibility/2006" xmlns:r="http://schemas.openxmlformats.org/officeDocument/2006/relationships" xmlns:w="http://schemas.openxmlformats.org/wordprocessingml/2006/main" xmlns:w14="http://schemas.microsoft.com/office/word/2010/wordml" xmlns:w15="http://schemas.microsoft.com/office/word/2012/wordml" mc:Ignorable="w14 w15">
   <w:font w:name="Calibri">
     <w:panose1 w:val="020F0502020204030204"/>
     <w:charset w:val="00"/>
@@ -2335,13 +2451,20 @@
     <w:pitch w:val="variable"/>
     <w:sig w:usb0="E00002FF" w:usb1="4000ACFF" w:usb2="00000001" w:usb3="00000000" w:csb0="0000019F" w:csb1="00000000"/>
   </w:font>
-  <w:font w:name="ＭＳ 明朝">
-    <w:altName w:val="MS Mincho"/>
+  <w:font w:name="MS Mincho">
+    <w:altName w:val="ＭＳ 明朝"/>
     <w:panose1 w:val="02020609040205080304"/>
     <w:charset w:val="80"/>
-    <w:family w:val="roman"/>
+    <w:family w:val="modern"/>
     <w:pitch w:val="fixed"/>
     <w:sig w:usb0="E00002FF" w:usb1="6AC7FDFB" w:usb2="00000012" w:usb3="00000000" w:csb0="0002009F" w:csb1="00000000"/>
+  </w:font>
+  <w:font w:name="Times New Roman">
+    <w:panose1 w:val="02020603050405020304"/>
+    <w:charset w:val="00"/>
+    <w:family w:val="roman"/>
+    <w:pitch w:val="variable"/>
+    <w:sig w:usb0="E0002AFF" w:usb1="C0007841" w:usb2="00000009" w:usb3="00000000" w:csb0="000001FF" w:csb1="00000000"/>
   </w:font>
   <w:font w:name="Cambria">
     <w:panose1 w:val="02040503050406030204"/>
@@ -2350,8 +2473,8 @@
     <w:pitch w:val="variable"/>
     <w:sig w:usb0="E00002FF" w:usb1="400004FF" w:usb2="00000000" w:usb3="00000000" w:csb0="0000019F" w:csb1="00000000"/>
   </w:font>
-  <w:font w:name="ＭＳ ゴシック">
-    <w:altName w:val="MS Gothic"/>
+  <w:font w:name="MS Gothic">
+    <w:altName w:val="ＭＳ ゴシック"/>
     <w:panose1 w:val="020B0609070205080204"/>
     <w:charset w:val="80"/>
     <w:family w:val="modern"/>
@@ -2365,27 +2488,37 @@
     <w:pitch w:val="variable"/>
     <w:sig w:usb0="E1002EFF" w:usb1="C000605B" w:usb2="00000029" w:usb3="00000000" w:csb0="000101FF" w:csb1="00000000"/>
   </w:font>
+  <w:font w:name="Calibri Light">
+    <w:panose1 w:val="020F0302020204030204"/>
+    <w:charset w:val="00"/>
+    <w:family w:val="swiss"/>
+    <w:pitch w:val="variable"/>
+    <w:sig w:usb0="A00002EF" w:usb1="4000207B" w:usb2="00000000" w:usb3="00000000" w:csb0="0000019F" w:csb1="00000000"/>
+  </w:font>
 </w:fonts>
 </file>
 
 <file path=word/glossary/settings.xml><?xml version="1.0" encoding="utf-8"?>
-<w:settings xmlns:o="urn:schemas-microsoft-com:office:office" xmlns:r="http://schemas.openxmlformats.org/officeDocument/2006/relationships" xmlns:m="http://schemas.openxmlformats.org/officeDocument/2006/math" xmlns:v="urn:schemas-microsoft-com:vml" xmlns:w10="urn:schemas-microsoft-com:office:word" xmlns:w="http://schemas.openxmlformats.org/wordprocessingml/2006/main" xmlns:sl="http://schemas.openxmlformats.org/schemaLibrary/2006/main">
+<w:settings xmlns:mc="http://schemas.openxmlformats.org/markup-compatibility/2006" xmlns:o="urn:schemas-microsoft-com:office:office" xmlns:r="http://schemas.openxmlformats.org/officeDocument/2006/relationships" xmlns:m="http://schemas.openxmlformats.org/officeDocument/2006/math" xmlns:v="urn:schemas-microsoft-com:vml" xmlns:w10="urn:schemas-microsoft-com:office:word" xmlns:w="http://schemas.openxmlformats.org/wordprocessingml/2006/main" xmlns:w14="http://schemas.microsoft.com/office/word/2010/wordml" xmlns:w15="http://schemas.microsoft.com/office/word/2012/wordml" xmlns:sl="http://schemas.openxmlformats.org/schemaLibrary/2006/main" mc:Ignorable="w14 w15">
   <w:view w:val="normal"/>
   <w:defaultTabStop w:val="720"/>
   <w:characterSpacingControl w:val="doNotCompress"/>
   <w:compat>
     <w:useFELayout/>
+    <w:compatSetting w:name="compatibilityMode" w:uri="http://schemas.microsoft.com/office/word" w:val="12"/>
   </w:compat>
   <w:rsids>
     <w:rsidRoot w:val="008C4F97"/>
     <w:rsid w:val="00242601"/>
     <w:rsid w:val="008C4F97"/>
+    <w:rsid w:val="00B03B3E"/>
+    <w:rsid w:val="00CA7E0C"/>
   </w:rsids>
   <m:mathPr>
     <m:mathFont m:val="Cambria Math"/>
     <m:brkBin m:val="before"/>
     <m:brkBinSub m:val="--"/>
-    <m:smallFrac m:val="off"/>
+    <m:smallFrac m:val="0"/>
     <m:dispDef/>
     <m:lMargin m:val="0"/>
     <m:rMargin m:val="0"/>
@@ -2402,7 +2535,7 @@
 </file>
 
 <file path=word/glossary/styles.xml><?xml version="1.0" encoding="utf-8"?>
-<w:styles xmlns:r="http://schemas.openxmlformats.org/officeDocument/2006/relationships" xmlns:w="http://schemas.openxmlformats.org/wordprocessingml/2006/main">
+<w:styles xmlns:mc="http://schemas.openxmlformats.org/markup-compatibility/2006" xmlns:r="http://schemas.openxmlformats.org/officeDocument/2006/relationships" xmlns:w="http://schemas.openxmlformats.org/wordprocessingml/2006/main" xmlns:w14="http://schemas.microsoft.com/office/word/2010/wordml" xmlns:w15="http://schemas.microsoft.com/office/word/2012/wordml" mc:Ignorable="w14 w15">
   <w:docDefaults>
     <w:rPrDefault>
       <w:rPr>
@@ -2418,144 +2551,378 @@
       </w:pPr>
     </w:pPrDefault>
   </w:docDefaults>
-  <w:latentStyles w:defLockedState="0" w:defUIPriority="99" w:defSemiHidden="1" w:defUnhideWhenUsed="1" w:defQFormat="0" w:count="267">
-    <w:lsdException w:name="Normal" w:semiHidden="0" w:uiPriority="0" w:unhideWhenUsed="0" w:qFormat="1"/>
-    <w:lsdException w:name="heading 1" w:semiHidden="0" w:uiPriority="9" w:unhideWhenUsed="0" w:qFormat="1"/>
-    <w:lsdException w:name="heading 2" w:uiPriority="9" w:qFormat="1"/>
-    <w:lsdException w:name="heading 3" w:uiPriority="9" w:qFormat="1"/>
-    <w:lsdException w:name="heading 4" w:uiPriority="9" w:qFormat="1"/>
-    <w:lsdException w:name="heading 5" w:uiPriority="9" w:qFormat="1"/>
-    <w:lsdException w:name="heading 6" w:uiPriority="9" w:qFormat="1"/>
-    <w:lsdException w:name="heading 7" w:uiPriority="9" w:qFormat="1"/>
-    <w:lsdException w:name="heading 8" w:uiPriority="9" w:qFormat="1"/>
-    <w:lsdException w:name="heading 9" w:uiPriority="9" w:qFormat="1"/>
-    <w:lsdException w:name="toc 1" w:uiPriority="39"/>
-    <w:lsdException w:name="toc 2" w:uiPriority="39"/>
-    <w:lsdException w:name="toc 3" w:uiPriority="39"/>
-    <w:lsdException w:name="toc 4" w:uiPriority="39"/>
-    <w:lsdException w:name="toc 5" w:uiPriority="39"/>
-    <w:lsdException w:name="toc 6" w:uiPriority="39"/>
-    <w:lsdException w:name="toc 7" w:uiPriority="39"/>
-    <w:lsdException w:name="toc 8" w:uiPriority="39"/>
-    <w:lsdException w:name="toc 9" w:uiPriority="39"/>
-    <w:lsdException w:name="caption" w:uiPriority="35" w:qFormat="1"/>
-    <w:lsdException w:name="Title" w:semiHidden="0" w:uiPriority="10" w:unhideWhenUsed="0" w:qFormat="1"/>
-    <w:lsdException w:name="Default Paragraph Font" w:uiPriority="1"/>
-    <w:lsdException w:name="Subtitle" w:semiHidden="0" w:uiPriority="11" w:unhideWhenUsed="0" w:qFormat="1"/>
-    <w:lsdException w:name="Strong" w:semiHidden="0" w:uiPriority="22" w:unhideWhenUsed="0" w:qFormat="1"/>
-    <w:lsdException w:name="Emphasis" w:semiHidden="0" w:uiPriority="20" w:unhideWhenUsed="0" w:qFormat="1"/>
-    <w:lsdException w:name="Table Grid" w:semiHidden="0" w:uiPriority="59" w:unhideWhenUsed="0"/>
-    <w:lsdException w:name="Placeholder Text" w:unhideWhenUsed="0"/>
-    <w:lsdException w:name="No Spacing" w:semiHidden="0" w:uiPriority="1" w:unhideWhenUsed="0" w:qFormat="1"/>
-    <w:lsdException w:name="Light Shading" w:semiHidden="0" w:uiPriority="60" w:unhideWhenUsed="0"/>
-    <w:lsdException w:name="Light List" w:semiHidden="0" w:uiPriority="61" w:unhideWhenUsed="0"/>
-    <w:lsdException w:name="Light Grid" w:semiHidden="0" w:uiPriority="62" w:unhideWhenUsed="0"/>
-    <w:lsdException w:name="Medium Shading 1" w:semiHidden="0" w:uiPriority="63" w:unhideWhenUsed="0"/>
-    <w:lsdException w:name="Medium Shading 2" w:semiHidden="0" w:uiPriority="64" w:unhideWhenUsed="0"/>
-    <w:lsdException w:name="Medium List 1" w:semiHidden="0" w:uiPriority="65" w:unhideWhenUsed="0"/>
-    <w:lsdException w:name="Medium List 2" w:semiHidden="0" w:uiPriority="66" w:unhideWhenUsed="0"/>
-    <w:lsdException w:name="Medium Grid 1" w:semiHidden="0" w:uiPriority="67" w:unhideWhenUsed="0"/>
-    <w:lsdException w:name="Medium Grid 2" w:semiHidden="0" w:uiPriority="68" w:unhideWhenUsed="0"/>
-    <w:lsdException w:name="Medium Grid 3" w:semiHidden="0" w:uiPriority="69" w:unhideWhenUsed="0"/>
-    <w:lsdException w:name="Dark List" w:semiHidden="0" w:uiPriority="70" w:unhideWhenUsed="0"/>
-    <w:lsdException w:name="Colorful Shading" w:semiHidden="0" w:uiPriority="71" w:unhideWhenUsed="0"/>
-    <w:lsdException w:name="Colorful List" w:semiHidden="0" w:uiPriority="72" w:unhideWhenUsed="0"/>
-    <w:lsdException w:name="Colorful Grid" w:semiHidden="0" w:uiPriority="73" w:unhideWhenUsed="0"/>
-    <w:lsdException w:name="Light Shading Accent 1" w:semiHidden="0" w:uiPriority="60" w:unhideWhenUsed="0"/>
-    <w:lsdException w:name="Light List Accent 1" w:semiHidden="0" w:uiPriority="61" w:unhideWhenUsed="0"/>
-    <w:lsdException w:name="Light Grid Accent 1" w:semiHidden="0" w:uiPriority="62" w:unhideWhenUsed="0"/>
-    <w:lsdException w:name="Medium Shading 1 Accent 1" w:semiHidden="0" w:uiPriority="63" w:unhideWhenUsed="0"/>
-    <w:lsdException w:name="Medium Shading 2 Accent 1" w:semiHidden="0" w:uiPriority="64" w:unhideWhenUsed="0"/>
-    <w:lsdException w:name="Medium List 1 Accent 1" w:semiHidden="0" w:uiPriority="65" w:unhideWhenUsed="0"/>
-    <w:lsdException w:name="Revision" w:unhideWhenUsed="0"/>
-    <w:lsdException w:name="List Paragraph" w:semiHidden="0" w:uiPriority="34" w:unhideWhenUsed="0" w:qFormat="1"/>
-    <w:lsdException w:name="Quote" w:semiHidden="0" w:uiPriority="29" w:unhideWhenUsed="0" w:qFormat="1"/>
-    <w:lsdException w:name="Intense Quote" w:semiHidden="0" w:uiPriority="30" w:unhideWhenUsed="0" w:qFormat="1"/>
-    <w:lsdException w:name="Medium List 2 Accent 1" w:semiHidden="0" w:uiPriority="66" w:unhideWhenUsed="0"/>
-    <w:lsdException w:name="Medium Grid 1 Accent 1" w:semiHidden="0" w:uiPriority="67" w:unhideWhenUsed="0"/>
-    <w:lsdException w:name="Medium Grid 2 Accent 1" w:semiHidden="0" w:uiPriority="68" w:unhideWhenUsed="0"/>
-    <w:lsdException w:name="Medium Grid 3 Accent 1" w:semiHidden="0" w:uiPriority="69" w:unhideWhenUsed="0"/>
-    <w:lsdException w:name="Dark List Accent 1" w:semiHidden="0" w:uiPriority="70" w:unhideWhenUsed="0"/>
-    <w:lsdException w:name="Colorful Shading Accent 1" w:semiHidden="0" w:uiPriority="71" w:unhideWhenUsed="0"/>
-    <w:lsdException w:name="Colorful List Accent 1" w:semiHidden="0" w:uiPriority="72" w:unhideWhenUsed="0"/>
-    <w:lsdException w:name="Colorful Grid Accent 1" w:semiHidden="0" w:uiPriority="73" w:unhideWhenUsed="0"/>
-    <w:lsdException w:name="Light Shading Accent 2" w:semiHidden="0" w:uiPriority="60" w:unhideWhenUsed="0"/>
-    <w:lsdException w:name="Light List Accent 2" w:semiHidden="0" w:uiPriority="61" w:unhideWhenUsed="0"/>
-    <w:lsdException w:name="Light Grid Accent 2" w:semiHidden="0" w:uiPriority="62" w:unhideWhenUsed="0"/>
-    <w:lsdException w:name="Medium Shading 1 Accent 2" w:semiHidden="0" w:uiPriority="63" w:unhideWhenUsed="0"/>
-    <w:lsdException w:name="Medium Shading 2 Accent 2" w:semiHidden="0" w:uiPriority="64" w:unhideWhenUsed="0"/>
-    <w:lsdException w:name="Medium List 1 Accent 2" w:semiHidden="0" w:uiPriority="65" w:unhideWhenUsed="0"/>
-    <w:lsdException w:name="Medium List 2 Accent 2" w:semiHidden="0" w:uiPriority="66" w:unhideWhenUsed="0"/>
-    <w:lsdException w:name="Medium Grid 1 Accent 2" w:semiHidden="0" w:uiPriority="67" w:unhideWhenUsed="0"/>
-    <w:lsdException w:name="Medium Grid 2 Accent 2" w:semiHidden="0" w:uiPriority="68" w:unhideWhenUsed="0"/>
-    <w:lsdException w:name="Medium Grid 3 Accent 2" w:semiHidden="0" w:uiPriority="69" w:unhideWhenUsed="0"/>
-    <w:lsdException w:name="Dark List Accent 2" w:semiHidden="0" w:uiPriority="70" w:unhideWhenUsed="0"/>
-    <w:lsdException w:name="Colorful Shading Accent 2" w:semiHidden="0" w:uiPriority="71" w:unhideWhenUsed="0"/>
-    <w:lsdException w:name="Colorful List Accent 2" w:semiHidden="0" w:uiPriority="72" w:unhideWhenUsed="0"/>
-    <w:lsdException w:name="Colorful Grid Accent 2" w:semiHidden="0" w:uiPriority="73" w:unhideWhenUsed="0"/>
-    <w:lsdException w:name="Light Shading Accent 3" w:semiHidden="0" w:uiPriority="60" w:unhideWhenUsed="0"/>
-    <w:lsdException w:name="Light List Accent 3" w:semiHidden="0" w:uiPriority="61" w:unhideWhenUsed="0"/>
-    <w:lsdException w:name="Light Grid Accent 3" w:semiHidden="0" w:uiPriority="62" w:unhideWhenUsed="0"/>
-    <w:lsdException w:name="Medium Shading 1 Accent 3" w:semiHidden="0" w:uiPriority="63" w:unhideWhenUsed="0"/>
-    <w:lsdException w:name="Medium Shading 2 Accent 3" w:semiHidden="0" w:uiPriority="64" w:unhideWhenUsed="0"/>
-    <w:lsdException w:name="Medium List 1 Accent 3" w:semiHidden="0" w:uiPriority="65" w:unhideWhenUsed="0"/>
-    <w:lsdException w:name="Medium List 2 Accent 3" w:semiHidden="0" w:uiPriority="66" w:unhideWhenUsed="0"/>
-    <w:lsdException w:name="Medium Grid 1 Accent 3" w:semiHidden="0" w:uiPriority="67" w:unhideWhenUsed="0"/>
-    <w:lsdException w:name="Medium Grid 2 Accent 3" w:semiHidden="0" w:uiPriority="68" w:unhideWhenUsed="0"/>
-    <w:lsdException w:name="Medium Grid 3 Accent 3" w:semiHidden="0" w:uiPriority="69" w:unhideWhenUsed="0"/>
-    <w:lsdException w:name="Dark List Accent 3" w:semiHidden="0" w:uiPriority="70" w:unhideWhenUsed="0"/>
-    <w:lsdException w:name="Colorful Shading Accent 3" w:semiHidden="0" w:uiPriority="71" w:unhideWhenUsed="0"/>
-    <w:lsdException w:name="Colorful List Accent 3" w:semiHidden="0" w:uiPriority="72" w:unhideWhenUsed="0"/>
-    <w:lsdException w:name="Colorful Grid Accent 3" w:semiHidden="0" w:uiPriority="73" w:unhideWhenUsed="0"/>
-    <w:lsdException w:name="Light Shading Accent 4" w:semiHidden="0" w:uiPriority="60" w:unhideWhenUsed="0"/>
-    <w:lsdException w:name="Light List Accent 4" w:semiHidden="0" w:uiPriority="61" w:unhideWhenUsed="0"/>
-    <w:lsdException w:name="Light Grid Accent 4" w:semiHidden="0" w:uiPriority="62" w:unhideWhenUsed="0"/>
-    <w:lsdException w:name="Medium Shading 1 Accent 4" w:semiHidden="0" w:uiPriority="63" w:unhideWhenUsed="0"/>
-    <w:lsdException w:name="Medium Shading 2 Accent 4" w:semiHidden="0" w:uiPriority="64" w:unhideWhenUsed="0"/>
-    <w:lsdException w:name="Medium List 1 Accent 4" w:semiHidden="0" w:uiPriority="65" w:unhideWhenUsed="0"/>
-    <w:lsdException w:name="Medium List 2 Accent 4" w:semiHidden="0" w:uiPriority="66" w:unhideWhenUsed="0"/>
-    <w:lsdException w:name="Medium Grid 1 Accent 4" w:semiHidden="0" w:uiPriority="67" w:unhideWhenUsed="0"/>
-    <w:lsdException w:name="Medium Grid 2 Accent 4" w:semiHidden="0" w:uiPriority="68" w:unhideWhenUsed="0"/>
-    <w:lsdException w:name="Medium Grid 3 Accent 4" w:semiHidden="0" w:uiPriority="69" w:unhideWhenUsed="0"/>
-    <w:lsdException w:name="Dark List Accent 4" w:semiHidden="0" w:uiPriority="70" w:unhideWhenUsed="0"/>
-    <w:lsdException w:name="Colorful Shading Accent 4" w:semiHidden="0" w:uiPriority="71" w:unhideWhenUsed="0"/>
-    <w:lsdException w:name="Colorful List Accent 4" w:semiHidden="0" w:uiPriority="72" w:unhideWhenUsed="0"/>
-    <w:lsdException w:name="Colorful Grid Accent 4" w:semiHidden="0" w:uiPriority="73" w:unhideWhenUsed="0"/>
-    <w:lsdException w:name="Light Shading Accent 5" w:semiHidden="0" w:uiPriority="60" w:unhideWhenUsed="0"/>
-    <w:lsdException w:name="Light List Accent 5" w:semiHidden="0" w:uiPriority="61" w:unhideWhenUsed="0"/>
-    <w:lsdException w:name="Light Grid Accent 5" w:semiHidden="0" w:uiPriority="62" w:unhideWhenUsed="0"/>
-    <w:lsdException w:name="Medium Shading 1 Accent 5" w:semiHidden="0" w:uiPriority="63" w:unhideWhenUsed="0"/>
-    <w:lsdException w:name="Medium Shading 2 Accent 5" w:semiHidden="0" w:uiPriority="64" w:unhideWhenUsed="0"/>
-    <w:lsdException w:name="Medium List 1 Accent 5" w:semiHidden="0" w:uiPriority="65" w:unhideWhenUsed="0"/>
-    <w:lsdException w:name="Medium List 2 Accent 5" w:semiHidden="0" w:uiPriority="66" w:unhideWhenUsed="0"/>
-    <w:lsdException w:name="Medium Grid 1 Accent 5" w:semiHidden="0" w:uiPriority="67" w:unhideWhenUsed="0"/>
-    <w:lsdException w:name="Medium Grid 2 Accent 5" w:semiHidden="0" w:uiPriority="68" w:unhideWhenUsed="0"/>
-    <w:lsdException w:name="Medium Grid 3 Accent 5" w:semiHidden="0" w:uiPriority="69" w:unhideWhenUsed="0"/>
-    <w:lsdException w:name="Dark List Accent 5" w:semiHidden="0" w:uiPriority="70" w:unhideWhenUsed="0"/>
-    <w:lsdException w:name="Colorful Shading Accent 5" w:semiHidden="0" w:uiPriority="71" w:unhideWhenUsed="0"/>
-    <w:lsdException w:name="Colorful List Accent 5" w:semiHidden="0" w:uiPriority="72" w:unhideWhenUsed="0"/>
-    <w:lsdException w:name="Colorful Grid Accent 5" w:semiHidden="0" w:uiPriority="73" w:unhideWhenUsed="0"/>
-    <w:lsdException w:name="Light Shading Accent 6" w:semiHidden="0" w:uiPriority="60" w:unhideWhenUsed="0"/>
-    <w:lsdException w:name="Light List Accent 6" w:semiHidden="0" w:uiPriority="61" w:unhideWhenUsed="0"/>
-    <w:lsdException w:name="Light Grid Accent 6" w:semiHidden="0" w:uiPriority="62" w:unhideWhenUsed="0"/>
-    <w:lsdException w:name="Medium Shading 1 Accent 6" w:semiHidden="0" w:uiPriority="63" w:unhideWhenUsed="0"/>
-    <w:lsdException w:name="Medium Shading 2 Accent 6" w:semiHidden="0" w:uiPriority="64" w:unhideWhenUsed="0"/>
-    <w:lsdException w:name="Medium List 1 Accent 6" w:semiHidden="0" w:uiPriority="65" w:unhideWhenUsed="0"/>
-    <w:lsdException w:name="Medium List 2 Accent 6" w:semiHidden="0" w:uiPriority="66" w:unhideWhenUsed="0"/>
-    <w:lsdException w:name="Medium Grid 1 Accent 6" w:semiHidden="0" w:uiPriority="67" w:unhideWhenUsed="0"/>
-    <w:lsdException w:name="Medium Grid 2 Accent 6" w:semiHidden="0" w:uiPriority="68" w:unhideWhenUsed="0"/>
-    <w:lsdException w:name="Medium Grid 3 Accent 6" w:semiHidden="0" w:uiPriority="69" w:unhideWhenUsed="0"/>
-    <w:lsdException w:name="Dark List Accent 6" w:semiHidden="0" w:uiPriority="70" w:unhideWhenUsed="0"/>
-    <w:lsdException w:name="Colorful Shading Accent 6" w:semiHidden="0" w:uiPriority="71" w:unhideWhenUsed="0"/>
-    <w:lsdException w:name="Colorful List Accent 6" w:semiHidden="0" w:uiPriority="72" w:unhideWhenUsed="0"/>
-    <w:lsdException w:name="Colorful Grid Accent 6" w:semiHidden="0" w:uiPriority="73" w:unhideWhenUsed="0"/>
-    <w:lsdException w:name="Subtle Emphasis" w:semiHidden="0" w:uiPriority="19" w:unhideWhenUsed="0" w:qFormat="1"/>
-    <w:lsdException w:name="Intense Emphasis" w:semiHidden="0" w:uiPriority="21" w:unhideWhenUsed="0" w:qFormat="1"/>
-    <w:lsdException w:name="Subtle Reference" w:semiHidden="0" w:uiPriority="31" w:unhideWhenUsed="0" w:qFormat="1"/>
-    <w:lsdException w:name="Intense Reference" w:semiHidden="0" w:uiPriority="32" w:unhideWhenUsed="0" w:qFormat="1"/>
-    <w:lsdException w:name="Book Title" w:semiHidden="0" w:uiPriority="33" w:unhideWhenUsed="0" w:qFormat="1"/>
-    <w:lsdException w:name="Bibliography" w:uiPriority="37"/>
-    <w:lsdException w:name="TOC Heading" w:uiPriority="39" w:qFormat="1"/>
+  <w:latentStyles w:defLockedState="0" w:defUIPriority="99" w:defSemiHidden="0" w:defUnhideWhenUsed="0" w:defQFormat="0" w:count="371">
+    <w:lsdException w:name="Normal" w:uiPriority="0" w:qFormat="1"/>
+    <w:lsdException w:name="heading 1" w:uiPriority="9" w:qFormat="1"/>
+    <w:lsdException w:name="heading 2" w:semiHidden="1" w:uiPriority="9" w:unhideWhenUsed="1" w:qFormat="1"/>
+    <w:lsdException w:name="heading 3" w:semiHidden="1" w:uiPriority="9" w:unhideWhenUsed="1" w:qFormat="1"/>
+    <w:lsdException w:name="heading 4" w:semiHidden="1" w:uiPriority="9" w:unhideWhenUsed="1" w:qFormat="1"/>
+    <w:lsdException w:name="heading 5" w:semiHidden="1" w:uiPriority="9" w:unhideWhenUsed="1" w:qFormat="1"/>
+    <w:lsdException w:name="heading 6" w:semiHidden="1" w:uiPriority="9" w:unhideWhenUsed="1" w:qFormat="1"/>
+    <w:lsdException w:name="heading 7" w:semiHidden="1" w:uiPriority="9" w:unhideWhenUsed="1" w:qFormat="1"/>
+    <w:lsdException w:name="heading 8" w:semiHidden="1" w:uiPriority="9" w:unhideWhenUsed="1" w:qFormat="1"/>
+    <w:lsdException w:name="heading 9" w:semiHidden="1" w:uiPriority="9" w:unhideWhenUsed="1" w:qFormat="1"/>
+    <w:lsdException w:name="index 1" w:semiHidden="1" w:unhideWhenUsed="1"/>
+    <w:lsdException w:name="index 2" w:semiHidden="1" w:unhideWhenUsed="1"/>
+    <w:lsdException w:name="index 3" w:semiHidden="1" w:unhideWhenUsed="1"/>
+    <w:lsdException w:name="index 4" w:semiHidden="1" w:unhideWhenUsed="1"/>
+    <w:lsdException w:name="index 5" w:semiHidden="1" w:unhideWhenUsed="1"/>
+    <w:lsdException w:name="index 6" w:semiHidden="1" w:unhideWhenUsed="1"/>
+    <w:lsdException w:name="index 7" w:semiHidden="1" w:unhideWhenUsed="1"/>
+    <w:lsdException w:name="index 8" w:semiHidden="1" w:unhideWhenUsed="1"/>
+    <w:lsdException w:name="index 9" w:semiHidden="1" w:unhideWhenUsed="1"/>
+    <w:lsdException w:name="toc 1" w:semiHidden="1" w:uiPriority="39" w:unhideWhenUsed="1"/>
+    <w:lsdException w:name="toc 2" w:semiHidden="1" w:uiPriority="39" w:unhideWhenUsed="1"/>
+    <w:lsdException w:name="toc 3" w:semiHidden="1" w:uiPriority="39" w:unhideWhenUsed="1"/>
+    <w:lsdException w:name="toc 4" w:semiHidden="1" w:uiPriority="39" w:unhideWhenUsed="1"/>
+    <w:lsdException w:name="toc 5" w:semiHidden="1" w:uiPriority="39" w:unhideWhenUsed="1"/>
+    <w:lsdException w:name="toc 6" w:semiHidden="1" w:uiPriority="39" w:unhideWhenUsed="1"/>
+    <w:lsdException w:name="toc 7" w:semiHidden="1" w:uiPriority="39" w:unhideWhenUsed="1"/>
+    <w:lsdException w:name="toc 8" w:semiHidden="1" w:uiPriority="39" w:unhideWhenUsed="1"/>
+    <w:lsdException w:name="toc 9" w:semiHidden="1" w:uiPriority="39" w:unhideWhenUsed="1"/>
+    <w:lsdException w:name="Normal Indent" w:semiHidden="1" w:unhideWhenUsed="1"/>
+    <w:lsdException w:name="footnote text" w:semiHidden="1" w:unhideWhenUsed="1"/>
+    <w:lsdException w:name="annotation text" w:semiHidden="1" w:unhideWhenUsed="1"/>
+    <w:lsdException w:name="header" w:semiHidden="1" w:unhideWhenUsed="1"/>
+    <w:lsdException w:name="footer" w:semiHidden="1" w:unhideWhenUsed="1"/>
+    <w:lsdException w:name="index heading" w:semiHidden="1" w:unhideWhenUsed="1"/>
+    <w:lsdException w:name="caption" w:semiHidden="1" w:uiPriority="35" w:unhideWhenUsed="1" w:qFormat="1"/>
+    <w:lsdException w:name="table of figures" w:semiHidden="1" w:unhideWhenUsed="1"/>
+    <w:lsdException w:name="envelope address" w:semiHidden="1" w:unhideWhenUsed="1"/>
+    <w:lsdException w:name="envelope return" w:semiHidden="1" w:unhideWhenUsed="1"/>
+    <w:lsdException w:name="footnote reference" w:semiHidden="1" w:unhideWhenUsed="1"/>
+    <w:lsdException w:name="annotation reference" w:semiHidden="1" w:unhideWhenUsed="1"/>
+    <w:lsdException w:name="line number" w:semiHidden="1" w:unhideWhenUsed="1"/>
+    <w:lsdException w:name="page number" w:semiHidden="1" w:unhideWhenUsed="1"/>
+    <w:lsdException w:name="endnote reference" w:semiHidden="1" w:unhideWhenUsed="1"/>
+    <w:lsdException w:name="endnote text" w:semiHidden="1" w:unhideWhenUsed="1"/>
+    <w:lsdException w:name="table of authorities" w:semiHidden="1" w:unhideWhenUsed="1"/>
+    <w:lsdException w:name="macro" w:semiHidden="1" w:unhideWhenUsed="1"/>
+    <w:lsdException w:name="toa heading" w:semiHidden="1" w:unhideWhenUsed="1"/>
+    <w:lsdException w:name="List" w:semiHidden="1" w:unhideWhenUsed="1"/>
+    <w:lsdException w:name="List Bullet" w:semiHidden="1" w:unhideWhenUsed="1"/>
+    <w:lsdException w:name="List Number" w:semiHidden="1" w:unhideWhenUsed="1"/>
+    <w:lsdException w:name="List 2" w:semiHidden="1" w:unhideWhenUsed="1"/>
+    <w:lsdException w:name="List 3" w:semiHidden="1" w:unhideWhenUsed="1"/>
+    <w:lsdException w:name="List 4" w:semiHidden="1" w:unhideWhenUsed="1"/>
+    <w:lsdException w:name="List 5" w:semiHidden="1" w:unhideWhenUsed="1"/>
+    <w:lsdException w:name="List Bullet 2" w:semiHidden="1" w:unhideWhenUsed="1"/>
+    <w:lsdException w:name="List Bullet 3" w:semiHidden="1" w:unhideWhenUsed="1"/>
+    <w:lsdException w:name="List Bullet 4" w:semiHidden="1" w:unhideWhenUsed="1"/>
+    <w:lsdException w:name="List Bullet 5" w:semiHidden="1" w:unhideWhenUsed="1"/>
+    <w:lsdException w:name="List Number 2" w:semiHidden="1" w:unhideWhenUsed="1"/>
+    <w:lsdException w:name="List Number 3" w:semiHidden="1" w:unhideWhenUsed="1"/>
+    <w:lsdException w:name="List Number 4" w:semiHidden="1" w:unhideWhenUsed="1"/>
+    <w:lsdException w:name="List Number 5" w:semiHidden="1" w:unhideWhenUsed="1"/>
+    <w:lsdException w:name="Title" w:uiPriority="10" w:qFormat="1"/>
+    <w:lsdException w:name="Closing" w:semiHidden="1" w:unhideWhenUsed="1"/>
+    <w:lsdException w:name="Signature" w:semiHidden="1" w:unhideWhenUsed="1"/>
+    <w:lsdException w:name="Default Paragraph Font" w:semiHidden="1" w:uiPriority="1" w:unhideWhenUsed="1"/>
+    <w:lsdException w:name="Body Text" w:semiHidden="1" w:unhideWhenUsed="1"/>
+    <w:lsdException w:name="Body Text Indent" w:semiHidden="1" w:unhideWhenUsed="1"/>
+    <w:lsdException w:name="List Continue" w:semiHidden="1" w:unhideWhenUsed="1"/>
+    <w:lsdException w:name="List Continue 2" w:semiHidden="1" w:unhideWhenUsed="1"/>
+    <w:lsdException w:name="List Continue 3" w:semiHidden="1" w:unhideWhenUsed="1"/>
+    <w:lsdException w:name="List Continue 4" w:semiHidden="1" w:unhideWhenUsed="1"/>
+    <w:lsdException w:name="List Continue 5" w:semiHidden="1" w:unhideWhenUsed="1"/>
+    <w:lsdException w:name="Message Header" w:semiHidden="1" w:unhideWhenUsed="1"/>
+    <w:lsdException w:name="Subtitle" w:uiPriority="11" w:qFormat="1"/>
+    <w:lsdException w:name="Salutation" w:semiHidden="1" w:unhideWhenUsed="1"/>
+    <w:lsdException w:name="Date" w:semiHidden="1" w:unhideWhenUsed="1"/>
+    <w:lsdException w:name="Body Text First Indent" w:semiHidden="1" w:unhideWhenUsed="1"/>
+    <w:lsdException w:name="Body Text First Indent 2" w:semiHidden="1" w:unhideWhenUsed="1"/>
+    <w:lsdException w:name="Note Heading" w:semiHidden="1" w:unhideWhenUsed="1"/>
+    <w:lsdException w:name="Body Text 2" w:semiHidden="1" w:unhideWhenUsed="1"/>
+    <w:lsdException w:name="Body Text 3" w:semiHidden="1" w:unhideWhenUsed="1"/>
+    <w:lsdException w:name="Body Text Indent 2" w:semiHidden="1" w:unhideWhenUsed="1"/>
+    <w:lsdException w:name="Body Text Indent 3" w:semiHidden="1" w:unhideWhenUsed="1"/>
+    <w:lsdException w:name="Block Text" w:semiHidden="1" w:unhideWhenUsed="1"/>
+    <w:lsdException w:name="Hyperlink" w:semiHidden="1" w:unhideWhenUsed="1"/>
+    <w:lsdException w:name="FollowedHyperlink" w:semiHidden="1" w:unhideWhenUsed="1"/>
+    <w:lsdException w:name="Strong" w:uiPriority="22" w:qFormat="1"/>
+    <w:lsdException w:name="Emphasis" w:uiPriority="20" w:qFormat="1"/>
+    <w:lsdException w:name="Document Map" w:semiHidden="1" w:unhideWhenUsed="1"/>
+    <w:lsdException w:name="Plain Text" w:semiHidden="1" w:unhideWhenUsed="1"/>
+    <w:lsdException w:name="E-mail Signature" w:semiHidden="1" w:unhideWhenUsed="1"/>
+    <w:lsdException w:name="HTML Top of Form" w:semiHidden="1" w:unhideWhenUsed="1"/>
+    <w:lsdException w:name="HTML Bottom of Form" w:semiHidden="1" w:unhideWhenUsed="1"/>
+    <w:lsdException w:name="Normal (Web)" w:semiHidden="1" w:unhideWhenUsed="1"/>
+    <w:lsdException w:name="HTML Acronym" w:semiHidden="1" w:unhideWhenUsed="1"/>
+    <w:lsdException w:name="HTML Address" w:semiHidden="1" w:unhideWhenUsed="1"/>
+    <w:lsdException w:name="HTML Cite" w:semiHidden="1" w:unhideWhenUsed="1"/>
+    <w:lsdException w:name="HTML Code" w:semiHidden="1" w:unhideWhenUsed="1"/>
+    <w:lsdException w:name="HTML Definition" w:semiHidden="1" w:unhideWhenUsed="1"/>
+    <w:lsdException w:name="HTML Keyboard" w:semiHidden="1" w:unhideWhenUsed="1"/>
+    <w:lsdException w:name="HTML Preformatted" w:semiHidden="1" w:unhideWhenUsed="1"/>
+    <w:lsdException w:name="HTML Sample" w:semiHidden="1" w:unhideWhenUsed="1"/>
+    <w:lsdException w:name="HTML Typewriter" w:semiHidden="1" w:unhideWhenUsed="1"/>
+    <w:lsdException w:name="HTML Variable" w:semiHidden="1" w:unhideWhenUsed="1"/>
+    <w:lsdException w:name="Normal Table" w:semiHidden="1" w:unhideWhenUsed="1"/>
+    <w:lsdException w:name="annotation subject" w:semiHidden="1" w:unhideWhenUsed="1"/>
+    <w:lsdException w:name="No List" w:semiHidden="1" w:unhideWhenUsed="1"/>
+    <w:lsdException w:name="Outline List 1" w:semiHidden="1" w:unhideWhenUsed="1"/>
+    <w:lsdException w:name="Outline List 2" w:semiHidden="1" w:unhideWhenUsed="1"/>
+    <w:lsdException w:name="Outline List 3" w:semiHidden="1" w:unhideWhenUsed="1"/>
+    <w:lsdException w:name="Table Simple 1" w:semiHidden="1" w:unhideWhenUsed="1"/>
+    <w:lsdException w:name="Table Simple 2" w:semiHidden="1" w:unhideWhenUsed="1"/>
+    <w:lsdException w:name="Table Simple 3" w:semiHidden="1" w:unhideWhenUsed="1"/>
+    <w:lsdException w:name="Table Classic 1" w:semiHidden="1" w:unhideWhenUsed="1"/>
+    <w:lsdException w:name="Table Classic 2" w:semiHidden="1" w:unhideWhenUsed="1"/>
+    <w:lsdException w:name="Table Classic 3" w:semiHidden="1" w:unhideWhenUsed="1"/>
+    <w:lsdException w:name="Table Classic 4" w:semiHidden="1" w:unhideWhenUsed="1"/>
+    <w:lsdException w:name="Table Colorful 1" w:semiHidden="1" w:unhideWhenUsed="1"/>
+    <w:lsdException w:name="Table Colorful 2" w:semiHidden="1" w:unhideWhenUsed="1"/>
+    <w:lsdException w:name="Table Colorful 3" w:semiHidden="1" w:unhideWhenUsed="1"/>
+    <w:lsdException w:name="Table Columns 1" w:semiHidden="1" w:unhideWhenUsed="1"/>
+    <w:lsdException w:name="Table Columns 2" w:semiHidden="1" w:unhideWhenUsed="1"/>
+    <w:lsdException w:name="Table Columns 3" w:semiHidden="1" w:unhideWhenUsed="1"/>
+    <w:lsdException w:name="Table Columns 4" w:semiHidden="1" w:unhideWhenUsed="1"/>
+    <w:lsdException w:name="Table Columns 5" w:semiHidden="1" w:unhideWhenUsed="1"/>
+    <w:lsdException w:name="Table Grid 1" w:semiHidden="1" w:unhideWhenUsed="1"/>
+    <w:lsdException w:name="Table Grid 2" w:semiHidden="1" w:unhideWhenUsed="1"/>
+    <w:lsdException w:name="Table Grid 3" w:semiHidden="1" w:unhideWhenUsed="1"/>
+    <w:lsdException w:name="Table Grid 4" w:semiHidden="1" w:unhideWhenUsed="1"/>
+    <w:lsdException w:name="Table Grid 5" w:semiHidden="1" w:unhideWhenUsed="1"/>
+    <w:lsdException w:name="Table Grid 6" w:semiHidden="1" w:unhideWhenUsed="1"/>
+    <w:lsdException w:name="Table Grid 7" w:semiHidden="1" w:unhideWhenUsed="1"/>
+    <w:lsdException w:name="Table Grid 8" w:semiHidden="1" w:unhideWhenUsed="1"/>
+    <w:lsdException w:name="Table List 1" w:semiHidden="1" w:unhideWhenUsed="1"/>
+    <w:lsdException w:name="Table List 2" w:semiHidden="1" w:unhideWhenUsed="1"/>
+    <w:lsdException w:name="Table List 3" w:semiHidden="1" w:unhideWhenUsed="1"/>
+    <w:lsdException w:name="Table List 4" w:semiHidden="1" w:unhideWhenUsed="1"/>
+    <w:lsdException w:name="Table List 5" w:semiHidden="1" w:unhideWhenUsed="1"/>
+    <w:lsdException w:name="Table List 6" w:semiHidden="1" w:unhideWhenUsed="1"/>
+    <w:lsdException w:name="Table List 7" w:semiHidden="1" w:unhideWhenUsed="1"/>
+    <w:lsdException w:name="Table List 8" w:semiHidden="1" w:unhideWhenUsed="1"/>
+    <w:lsdException w:name="Table 3D effects 1" w:semiHidden="1" w:unhideWhenUsed="1"/>
+    <w:lsdException w:name="Table 3D effects 2" w:semiHidden="1" w:unhideWhenUsed="1"/>
+    <w:lsdException w:name="Table 3D effects 3" w:semiHidden="1" w:unhideWhenUsed="1"/>
+    <w:lsdException w:name="Table Contemporary" w:semiHidden="1" w:unhideWhenUsed="1"/>
+    <w:lsdException w:name="Table Elegant" w:semiHidden="1" w:unhideWhenUsed="1"/>
+    <w:lsdException w:name="Table Professional" w:semiHidden="1" w:unhideWhenUsed="1"/>
+    <w:lsdException w:name="Table Subtle 1" w:semiHidden="1" w:unhideWhenUsed="1"/>
+    <w:lsdException w:name="Table Subtle 2" w:semiHidden="1" w:unhideWhenUsed="1"/>
+    <w:lsdException w:name="Table Web 1" w:semiHidden="1" w:unhideWhenUsed="1"/>
+    <w:lsdException w:name="Table Web 2" w:semiHidden="1" w:unhideWhenUsed="1"/>
+    <w:lsdException w:name="Table Web 3" w:semiHidden="1" w:unhideWhenUsed="1"/>
+    <w:lsdException w:name="Balloon Text" w:semiHidden="1" w:unhideWhenUsed="1"/>
+    <w:lsdException w:name="Table Grid" w:uiPriority="59"/>
+    <w:lsdException w:name="Table Theme" w:semiHidden="1" w:unhideWhenUsed="1"/>
+    <w:lsdException w:name="Placeholder Text" w:semiHidden="1"/>
+    <w:lsdException w:name="No Spacing" w:uiPriority="1" w:qFormat="1"/>
+    <w:lsdException w:name="Light Shading" w:uiPriority="60"/>
+    <w:lsdException w:name="Light List" w:uiPriority="61"/>
+    <w:lsdException w:name="Light Grid" w:uiPriority="62"/>
+    <w:lsdException w:name="Medium Shading 1" w:uiPriority="63"/>
+    <w:lsdException w:name="Medium Shading 2" w:uiPriority="64"/>
+    <w:lsdException w:name="Medium List 1" w:uiPriority="65"/>
+    <w:lsdException w:name="Medium List 2" w:uiPriority="66"/>
+    <w:lsdException w:name="Medium Grid 1" w:uiPriority="67"/>
+    <w:lsdException w:name="Medium Grid 2" w:uiPriority="68"/>
+    <w:lsdException w:name="Medium Grid 3" w:uiPriority="69"/>
+    <w:lsdException w:name="Dark List" w:uiPriority="70"/>
+    <w:lsdException w:name="Colorful Shading" w:uiPriority="71"/>
+    <w:lsdException w:name="Colorful List" w:uiPriority="72"/>
+    <w:lsdException w:name="Colorful Grid" w:uiPriority="73"/>
+    <w:lsdException w:name="Light Shading Accent 1" w:uiPriority="60"/>
+    <w:lsdException w:name="Light List Accent 1" w:uiPriority="61"/>
+    <w:lsdException w:name="Light Grid Accent 1" w:uiPriority="62"/>
+    <w:lsdException w:name="Medium Shading 1 Accent 1" w:uiPriority="63"/>
+    <w:lsdException w:name="Medium Shading 2 Accent 1" w:uiPriority="64"/>
+    <w:lsdException w:name="Medium List 1 Accent 1" w:uiPriority="65"/>
+    <w:lsdException w:name="Revision" w:semiHidden="1"/>
+    <w:lsdException w:name="List Paragraph" w:uiPriority="34" w:qFormat="1"/>
+    <w:lsdException w:name="Quote" w:uiPriority="29" w:qFormat="1"/>
+    <w:lsdException w:name="Intense Quote" w:uiPriority="30" w:qFormat="1"/>
+    <w:lsdException w:name="Medium List 2 Accent 1" w:uiPriority="66"/>
+    <w:lsdException w:name="Medium Grid 1 Accent 1" w:uiPriority="67"/>
+    <w:lsdException w:name="Medium Grid 2 Accent 1" w:uiPriority="68"/>
+    <w:lsdException w:name="Medium Grid 3 Accent 1" w:uiPriority="69"/>
+    <w:lsdException w:name="Dark List Accent 1" w:uiPriority="70"/>
+    <w:lsdException w:name="Colorful Shading Accent 1" w:uiPriority="71"/>
+    <w:lsdException w:name="Colorful List Accent 1" w:uiPriority="72"/>
+    <w:lsdException w:name="Colorful Grid Accent 1" w:uiPriority="73"/>
+    <w:lsdException w:name="Light Shading Accent 2" w:uiPriority="60"/>
+    <w:lsdException w:name="Light List Accent 2" w:uiPriority="61"/>
+    <w:lsdException w:name="Light Grid Accent 2" w:uiPriority="62"/>
+    <w:lsdException w:name="Medium Shading 1 Accent 2" w:uiPriority="63"/>
+    <w:lsdException w:name="Medium Shading 2 Accent 2" w:uiPriority="64"/>
+    <w:lsdException w:name="Medium List 1 Accent 2" w:uiPriority="65"/>
+    <w:lsdException w:name="Medium List 2 Accent 2" w:uiPriority="66"/>
+    <w:lsdException w:name="Medium Grid 1 Accent 2" w:uiPriority="67"/>
+    <w:lsdException w:name="Medium Grid 2 Accent 2" w:uiPriority="68"/>
+    <w:lsdException w:name="Medium Grid 3 Accent 2" w:uiPriority="69"/>
+    <w:lsdException w:name="Dark List Accent 2" w:uiPriority="70"/>
+    <w:lsdException w:name="Colorful Shading Accent 2" w:uiPriority="71"/>
+    <w:lsdException w:name="Colorful List Accent 2" w:uiPriority="72"/>
+    <w:lsdException w:name="Colorful Grid Accent 2" w:uiPriority="73"/>
+    <w:lsdException w:name="Light Shading Accent 3" w:uiPriority="60"/>
+    <w:lsdException w:name="Light List Accent 3" w:uiPriority="61"/>
+    <w:lsdException w:name="Light Grid Accent 3" w:uiPriority="62"/>
+    <w:lsdException w:name="Medium Shading 1 Accent 3" w:uiPriority="63"/>
+    <w:lsdException w:name="Medium Shading 2 Accent 3" w:uiPriority="64"/>
+    <w:lsdException w:name="Medium List 1 Accent 3" w:uiPriority="65"/>
+    <w:lsdException w:name="Medium List 2 Accent 3" w:uiPriority="66"/>
+    <w:lsdException w:name="Medium Grid 1 Accent 3" w:uiPriority="67"/>
+    <w:lsdException w:name="Medium Grid 2 Accent 3" w:uiPriority="68"/>
+    <w:lsdException w:name="Medium Grid 3 Accent 3" w:uiPriority="69"/>
+    <w:lsdException w:name="Dark List Accent 3" w:uiPriority="70"/>
+    <w:lsdException w:name="Colorful Shading Accent 3" w:uiPriority="71"/>
+    <w:lsdException w:name="Colorful List Accent 3" w:uiPriority="72"/>
+    <w:lsdException w:name="Colorful Grid Accent 3" w:uiPriority="73"/>
+    <w:lsdException w:name="Light Shading Accent 4" w:uiPriority="60"/>
+    <w:lsdException w:name="Light List Accent 4" w:uiPriority="61"/>
+    <w:lsdException w:name="Light Grid Accent 4" w:uiPriority="62"/>
+    <w:lsdException w:name="Medium Shading 1 Accent 4" w:uiPriority="63"/>
+    <w:lsdException w:name="Medium Shading 2 Accent 4" w:uiPriority="64"/>
+    <w:lsdException w:name="Medium List 1 Accent 4" w:uiPriority="65"/>
+    <w:lsdException w:name="Medium List 2 Accent 4" w:uiPriority="66"/>
+    <w:lsdException w:name="Medium Grid 1 Accent 4" w:uiPriority="67"/>
+    <w:lsdException w:name="Medium Grid 2 Accent 4" w:uiPriority="68"/>
+    <w:lsdException w:name="Medium Grid 3 Accent 4" w:uiPriority="69"/>
+    <w:lsdException w:name="Dark List Accent 4" w:uiPriority="70"/>
+    <w:lsdException w:name="Colorful Shading Accent 4" w:uiPriority="71"/>
+    <w:lsdException w:name="Colorful List Accent 4" w:uiPriority="72"/>
+    <w:lsdException w:name="Colorful Grid Accent 4" w:uiPriority="73"/>
+    <w:lsdException w:name="Light Shading Accent 5" w:uiPriority="60"/>
+    <w:lsdException w:name="Light List Accent 5" w:uiPriority="61"/>
+    <w:lsdException w:name="Light Grid Accent 5" w:uiPriority="62"/>
+    <w:lsdException w:name="Medium Shading 1 Accent 5" w:uiPriority="63"/>
+    <w:lsdException w:name="Medium Shading 2 Accent 5" w:uiPriority="64"/>
+    <w:lsdException w:name="Medium List 1 Accent 5" w:uiPriority="65"/>
+    <w:lsdException w:name="Medium List 2 Accent 5" w:uiPriority="66"/>
+    <w:lsdException w:name="Medium Grid 1 Accent 5" w:uiPriority="67"/>
+    <w:lsdException w:name="Medium Grid 2 Accent 5" w:uiPriority="68"/>
+    <w:lsdException w:name="Medium Grid 3 Accent 5" w:uiPriority="69"/>
+    <w:lsdException w:name="Dark List Accent 5" w:uiPriority="70"/>
+    <w:lsdException w:name="Colorful Shading Accent 5" w:uiPriority="71"/>
+    <w:lsdException w:name="Colorful List Accent 5" w:uiPriority="72"/>
+    <w:lsdException w:name="Colorful Grid Accent 5" w:uiPriority="73"/>
+    <w:lsdException w:name="Light Shading Accent 6" w:uiPriority="60"/>
+    <w:lsdException w:name="Light List Accent 6" w:uiPriority="61"/>
+    <w:lsdException w:name="Light Grid Accent 6" w:uiPriority="62"/>
+    <w:lsdException w:name="Medium Shading 1 Accent 6" w:uiPriority="63"/>
+    <w:lsdException w:name="Medium Shading 2 Accent 6" w:uiPriority="64"/>
+    <w:lsdException w:name="Medium List 1 Accent 6" w:uiPriority="65"/>
+    <w:lsdException w:name="Medium List 2 Accent 6" w:uiPriority="66"/>
+    <w:lsdException w:name="Medium Grid 1 Accent 6" w:uiPriority="67"/>
+    <w:lsdException w:name="Medium Grid 2 Accent 6" w:uiPriority="68"/>
+    <w:lsdException w:name="Medium Grid 3 Accent 6" w:uiPriority="69"/>
+    <w:lsdException w:name="Dark List Accent 6" w:uiPriority="70"/>
+    <w:lsdException w:name="Colorful Shading Accent 6" w:uiPriority="71"/>
+    <w:lsdException w:name="Colorful List Accent 6" w:uiPriority="72"/>
+    <w:lsdException w:name="Colorful Grid Accent 6" w:uiPriority="73"/>
+    <w:lsdException w:name="Subtle Emphasis" w:uiPriority="19" w:qFormat="1"/>
+    <w:lsdException w:name="Intense Emphasis" w:uiPriority="21" w:qFormat="1"/>
+    <w:lsdException w:name="Subtle Reference" w:uiPriority="31" w:qFormat="1"/>
+    <w:lsdException w:name="Intense Reference" w:uiPriority="32" w:qFormat="1"/>
+    <w:lsdException w:name="Book Title" w:uiPriority="33" w:qFormat="1"/>
+    <w:lsdException w:name="Bibliography" w:semiHidden="1" w:uiPriority="37" w:unhideWhenUsed="1"/>
+    <w:lsdException w:name="TOC Heading" w:semiHidden="1" w:uiPriority="39" w:unhideWhenUsed="1" w:qFormat="1"/>
+    <w:lsdException w:name="Plain Table 1" w:uiPriority="41"/>
+    <w:lsdException w:name="Plain Table 2" w:uiPriority="42"/>
+    <w:lsdException w:name="Plain Table 3" w:uiPriority="43"/>
+    <w:lsdException w:name="Plain Table 4" w:uiPriority="44"/>
+    <w:lsdException w:name="Plain Table 5" w:uiPriority="45"/>
+    <w:lsdException w:name="Grid Table Light" w:uiPriority="40"/>
+    <w:lsdException w:name="Grid Table 1 Light" w:uiPriority="46"/>
+    <w:lsdException w:name="Grid Table 2" w:uiPriority="47"/>
+    <w:lsdException w:name="Grid Table 3" w:uiPriority="48"/>
+    <w:lsdException w:name="Grid Table 4" w:uiPriority="49"/>
+    <w:lsdException w:name="Grid Table 5 Dark" w:uiPriority="50"/>
+    <w:lsdException w:name="Grid Table 6 Colorful" w:uiPriority="51"/>
+    <w:lsdException w:name="Grid Table 7 Colorful" w:uiPriority="52"/>
+    <w:lsdException w:name="Grid Table 1 Light Accent 1" w:uiPriority="46"/>
+    <w:lsdException w:name="Grid Table 2 Accent 1" w:uiPriority="47"/>
+    <w:lsdException w:name="Grid Table 3 Accent 1" w:uiPriority="48"/>
+    <w:lsdException w:name="Grid Table 4 Accent 1" w:uiPriority="49"/>
+    <w:lsdException w:name="Grid Table 5 Dark Accent 1" w:uiPriority="50"/>
+    <w:lsdException w:name="Grid Table 6 Colorful Accent 1" w:uiPriority="51"/>
+    <w:lsdException w:name="Grid Table 7 Colorful Accent 1" w:uiPriority="52"/>
+    <w:lsdException w:name="Grid Table 1 Light Accent 2" w:uiPriority="46"/>
+    <w:lsdException w:name="Grid Table 2 Accent 2" w:uiPriority="47"/>
+    <w:lsdException w:name="Grid Table 3 Accent 2" w:uiPriority="48"/>
+    <w:lsdException w:name="Grid Table 4 Accent 2" w:uiPriority="49"/>
+    <w:lsdException w:name="Grid Table 5 Dark Accent 2" w:uiPriority="50"/>
+    <w:lsdException w:name="Grid Table 6 Colorful Accent 2" w:uiPriority="51"/>
+    <w:lsdException w:name="Grid Table 7 Colorful Accent 2" w:uiPriority="52"/>
+    <w:lsdException w:name="Grid Table 1 Light Accent 3" w:uiPriority="46"/>
+    <w:lsdException w:name="Grid Table 2 Accent 3" w:uiPriority="47"/>
+    <w:lsdException w:name="Grid Table 3 Accent 3" w:uiPriority="48"/>
+    <w:lsdException w:name="Grid Table 4 Accent 3" w:uiPriority="49"/>
+    <w:lsdException w:name="Grid Table 5 Dark Accent 3" w:uiPriority="50"/>
+    <w:lsdException w:name="Grid Table 6 Colorful Accent 3" w:uiPriority="51"/>
+    <w:lsdException w:name="Grid Table 7 Colorful Accent 3" w:uiPriority="52"/>
+    <w:lsdException w:name="Grid Table 1 Light Accent 4" w:uiPriority="46"/>
+    <w:lsdException w:name="Grid Table 2 Accent 4" w:uiPriority="47"/>
+    <w:lsdException w:name="Grid Table 3 Accent 4" w:uiPriority="48"/>
+    <w:lsdException w:name="Grid Table 4 Accent 4" w:uiPriority="49"/>
+    <w:lsdException w:name="Grid Table 5 Dark Accent 4" w:uiPriority="50"/>
+    <w:lsdException w:name="Grid Table 6 Colorful Accent 4" w:uiPriority="51"/>
+    <w:lsdException w:name="Grid Table 7 Colorful Accent 4" w:uiPriority="52"/>
+    <w:lsdException w:name="Grid Table 1 Light Accent 5" w:uiPriority="46"/>
+    <w:lsdException w:name="Grid Table 2 Accent 5" w:uiPriority="47"/>
+    <w:lsdException w:name="Grid Table 3 Accent 5" w:uiPriority="48"/>
+    <w:lsdException w:name="Grid Table 4 Accent 5" w:uiPriority="49"/>
+    <w:lsdException w:name="Grid Table 5 Dark Accent 5" w:uiPriority="50"/>
+    <w:lsdException w:name="Grid Table 6 Colorful Accent 5" w:uiPriority="51"/>
+    <w:lsdException w:name="Grid Table 7 Colorful Accent 5" w:uiPriority="52"/>
+    <w:lsdException w:name="Grid Table 1 Light Accent 6" w:uiPriority="46"/>
+    <w:lsdException w:name="Grid Table 2 Accent 6" w:uiPriority="47"/>
+    <w:lsdException w:name="Grid Table 3 Accent 6" w:uiPriority="48"/>
+    <w:lsdException w:name="Grid Table 4 Accent 6" w:uiPriority="49"/>
+    <w:lsdException w:name="Grid Table 5 Dark Accent 6" w:uiPriority="50"/>
+    <w:lsdException w:name="Grid Table 6 Colorful Accent 6" w:uiPriority="51"/>
+    <w:lsdException w:name="Grid Table 7 Colorful Accent 6" w:uiPriority="52"/>
+    <w:lsdException w:name="List Table 1 Light" w:uiPriority="46"/>
+    <w:lsdException w:name="List Table 2" w:uiPriority="47"/>
+    <w:lsdException w:name="List Table 3" w:uiPriority="48"/>
+    <w:lsdException w:name="List Table 4" w:uiPriority="49"/>
+    <w:lsdException w:name="List Table 5 Dark" w:uiPriority="50"/>
+    <w:lsdException w:name="List Table 6 Colorful" w:uiPriority="51"/>
+    <w:lsdException w:name="List Table 7 Colorful" w:uiPriority="52"/>
+    <w:lsdException w:name="List Table 1 Light Accent 1" w:uiPriority="46"/>
+    <w:lsdException w:name="List Table 2 Accent 1" w:uiPriority="47"/>
+    <w:lsdException w:name="List Table 3 Accent 1" w:uiPriority="48"/>
+    <w:lsdException w:name="List Table 4 Accent 1" w:uiPriority="49"/>
+    <w:lsdException w:name="List Table 5 Dark Accent 1" w:uiPriority="50"/>
+    <w:lsdException w:name="List Table 6 Colorful Accent 1" w:uiPriority="51"/>
+    <w:lsdException w:name="List Table 7 Colorful Accent 1" w:uiPriority="52"/>
+    <w:lsdException w:name="List Table 1 Light Accent 2" w:uiPriority="46"/>
+    <w:lsdException w:name="List Table 2 Accent 2" w:uiPriority="47"/>
+    <w:lsdException w:name="List Table 3 Accent 2" w:uiPriority="48"/>
+    <w:lsdException w:name="List Table 4 Accent 2" w:uiPriority="49"/>
+    <w:lsdException w:name="List Table 5 Dark Accent 2" w:uiPriority="50"/>
+    <w:lsdException w:name="List Table 6 Colorful Accent 2" w:uiPriority="51"/>
+    <w:lsdException w:name="List Table 7 Colorful Accent 2" w:uiPriority="52"/>
+    <w:lsdException w:name="List Table 1 Light Accent 3" w:uiPriority="46"/>
+    <w:lsdException w:name="List Table 2 Accent 3" w:uiPriority="47"/>
+    <w:lsdException w:name="List Table 3 Accent 3" w:uiPriority="48"/>
+    <w:lsdException w:name="List Table 4 Accent 3" w:uiPriority="49"/>
+    <w:lsdException w:name="List Table 5 Dark Accent 3" w:uiPriority="50"/>
+    <w:lsdException w:name="List Table 6 Colorful Accent 3" w:uiPriority="51"/>
+    <w:lsdException w:name="List Table 7 Colorful Accent 3" w:uiPriority="52"/>
+    <w:lsdException w:name="List Table 1 Light Accent 4" w:uiPriority="46"/>
+    <w:lsdException w:name="List Table 2 Accent 4" w:uiPriority="47"/>
+    <w:lsdException w:name="List Table 3 Accent 4" w:uiPriority="48"/>
+    <w:lsdException w:name="List Table 4 Accent 4" w:uiPriority="49"/>
+    <w:lsdException w:name="List Table 5 Dark Accent 4" w:uiPriority="50"/>
+    <w:lsdException w:name="List Table 6 Colorful Accent 4" w:uiPriority="51"/>
+    <w:lsdException w:name="List Table 7 Colorful Accent 4" w:uiPriority="52"/>
+    <w:lsdException w:name="List Table 1 Light Accent 5" w:uiPriority="46"/>
+    <w:lsdException w:name="List Table 2 Accent 5" w:uiPriority="47"/>
+    <w:lsdException w:name="List Table 3 Accent 5" w:uiPriority="48"/>
+    <w:lsdException w:name="List Table 4 Accent 5" w:uiPriority="49"/>
+    <w:lsdException w:name="List Table 5 Dark Accent 5" w:uiPriority="50"/>
+    <w:lsdException w:name="List Table 6 Colorful Accent 5" w:uiPriority="51"/>
+    <w:lsdException w:name="List Table 7 Colorful Accent 5" w:uiPriority="52"/>
+    <w:lsdException w:name="List Table 1 Light Accent 6" w:uiPriority="46"/>
+    <w:lsdException w:name="List Table 2 Accent 6" w:uiPriority="47"/>
+    <w:lsdException w:name="List Table 3 Accent 6" w:uiPriority="48"/>
+    <w:lsdException w:name="List Table 4 Accent 6" w:uiPriority="49"/>
+    <w:lsdException w:name="List Table 5 Dark Accent 6" w:uiPriority="50"/>
+    <w:lsdException w:name="List Table 6 Colorful Accent 6" w:uiPriority="51"/>
+    <w:lsdException w:name="List Table 7 Colorful Accent 6" w:uiPriority="52"/>
   </w:latentStyles>
   <w:style w:type="paragraph" w:default="1" w:styleId="Normal">
     <w:name w:val="Normal"/>
@@ -2572,7 +2939,6 @@
     <w:uiPriority w:val="99"/>
     <w:semiHidden/>
     <w:unhideWhenUsed/>
-    <w:qFormat/>
     <w:tblPr>
       <w:tblInd w:w="0" w:type="dxa"/>
       <w:tblCellMar>
@@ -2613,7 +2979,7 @@
 </file>
 
 <file path=word/glossary/webSettings.xml><?xml version="1.0" encoding="utf-8"?>
-<w:webSettings xmlns:r="http://schemas.openxmlformats.org/officeDocument/2006/relationships" xmlns:w="http://schemas.openxmlformats.org/wordprocessingml/2006/main">
+<w:webSettings xmlns:mc="http://schemas.openxmlformats.org/markup-compatibility/2006" xmlns:r="http://schemas.openxmlformats.org/officeDocument/2006/relationships" xmlns:w="http://schemas.openxmlformats.org/wordprocessingml/2006/main" xmlns:w14="http://schemas.microsoft.com/office/word/2010/wordml" xmlns:w15="http://schemas.microsoft.com/office/word/2012/wordml" mc:Ignorable="w14 w15">
   <w:optimizeForBrowser/>
 </w:webSettings>
 </file>

</xml_diff>

<commit_message>
Final tweaking to the report and removed more unnecessary code. Also double-checked that everything is working. This should be the final submission copy!
</commit_message>
<xml_diff>
--- a/a3/report/a3_report.docx
+++ b/a3/report/a3_report.docx
@@ -138,9 +138,6 @@
                           </w:rPr>
                           <w:alias w:val="Year"/>
                           <w:id w:val="18366977"/>
-                          <w:placeholder>
-                            <w:docPart w:val="C61FBB93241D464C849DFE88B508248C"/>
-                          </w:placeholder>
                           <w:dataBinding w:prefixMappings="xmlns:ns0='http://schemas.microsoft.com/office/2006/coverPageProps'" w:xpath="/ns0:CoverPageProperties[1]/ns0:PublishDate[1]" w:storeItemID="{55AF091B-3C7A-41E3-B477-F2FDAA23CFDA}"/>
                           <w:date>
                             <w:dateFormat w:val="yy"/>
@@ -176,7 +173,6 @@
                 <v:rect id="_x0000_s1040" style="position:absolute;left:1800;top:2294;width:8638;height:7268;mso-width-percent:1000;mso-position-horizontal:center;mso-position-horizontal-relative:margin;mso-position-vertical-relative:margin;mso-width-percent:1000;mso-width-relative:margin;mso-height-relative:margin;v-text-anchor:bottom" filled="f" stroked="f">
                   <v:textbox style="mso-next-textbox:#_x0000_s1040">
                     <w:txbxContent>
-                      <w:bookmarkStart w:id="0" w:name="_GoBack" w:displacedByCustomXml="next"/>
                       <w:sdt>
                         <w:sdtPr>
                           <w:rPr>
@@ -188,9 +184,6 @@
                           </w:rPr>
                           <w:alias w:val="Title"/>
                           <w:id w:val="15866532"/>
-                          <w:placeholder>
-                            <w:docPart w:val="88CB64E0FD7D4DB082958E34FEB84FC7"/>
-                          </w:placeholder>
                           <w:dataBinding w:prefixMappings="xmlns:ns0='http://schemas.openxmlformats.org/package/2006/metadata/core-properties' xmlns:ns1='http://purl.org/dc/elements/1.1/'" w:xpath="/ns0:coreProperties[1]/ns1:title[1]" w:storeItemID="{6C3C8BC8-F283-45AE-878A-BAB7291924A1}"/>
                           <w:text/>
                         </w:sdtPr>
@@ -232,9 +225,6 @@
                           </w:rPr>
                           <w:alias w:val="Subtitle"/>
                           <w:id w:val="15866538"/>
-                          <w:placeholder>
-                            <w:docPart w:val="07F098FDCA124091BD6ABA04D9F82519"/>
-                          </w:placeholder>
                           <w:dataBinding w:prefixMappings="xmlns:ns0='http://schemas.openxmlformats.org/package/2006/metadata/core-properties' xmlns:ns1='http://purl.org/dc/elements/1.1/'" w:xpath="/ns0:coreProperties[1]/ns1:subject[1]" w:storeItemID="{6C3C8BC8-F283-45AE-878A-BAB7291924A1}"/>
                           <w:text/>
                         </w:sdtPr>
@@ -336,7 +326,6 @@
                           </w:p>
                         </w:sdtContent>
                       </w:sdt>
-                      <w:bookmarkEnd w:id="0"/>
                       <w:p>
                         <w:pPr>
                           <w:rPr>
@@ -427,7 +416,22 @@
         <w:rPr>
           <w:rFonts w:hint="eastAsia"/>
         </w:rPr>
-        <w:t>There were only 4 directions that both entities of the game, ships and rockets, which are, namely, left, right, up, and down.</w:t>
+        <w:t xml:space="preserve">There were only 4 directions that both entities of the game, ships and rockets, </w:t>
+      </w:r>
+      <w:r>
+        <w:t xml:space="preserve">can travel in, </w:t>
+      </w:r>
+      <w:r>
+        <w:rPr>
+          <w:rFonts w:hint="eastAsia"/>
+        </w:rPr>
+        <w:t>which are namely</w:t>
+      </w:r>
+      <w:r>
+        <w:rPr>
+          <w:rFonts w:hint="eastAsia"/>
+        </w:rPr>
+        <w:t xml:space="preserve"> left, right, up, and down.</w:t>
       </w:r>
     </w:p>
     <w:p>
@@ -461,7 +465,16 @@
         <w:rPr>
           <w:rFonts w:hint="eastAsia"/>
         </w:rPr>
-        <w:t xml:space="preserve">Since entities are slow-moving, in general a player would not be interested in trying to shoot down an enemy far away because the rockets would not likely ever hit the player that is aimed at. For a player, it would be more reasonable to be aiming </w:t>
+        <w:t>Since entities are slow-moving, in general</w:t>
+      </w:r>
+      <w:r>
+        <w:t>,</w:t>
+      </w:r>
+      <w:r>
+        <w:rPr>
+          <w:rFonts w:hint="eastAsia"/>
+        </w:rPr>
+        <w:t xml:space="preserve"> a player would not be interested in trying to shoot down an enemy far away because the rockets would not likely ever hit the player that is aimed at. For a player, it would be more reasonable to be aiming </w:t>
       </w:r>
       <w:r>
         <w:rPr>
@@ -555,152 +568,128 @@
         <w:rPr>
           <w:rFonts w:hint="eastAsia"/>
         </w:rPr>
-        <w:t xml:space="preserve">away from </w:t>
+        <w:t>away from the player</w:t>
+      </w:r>
+      <w:r>
+        <w:rPr>
+          <w:rFonts w:hint="eastAsia"/>
+        </w:rPr>
+        <w:t>)</w:t>
+      </w:r>
+      <w:r>
+        <w:rPr>
+          <w:rFonts w:hint="eastAsia"/>
+        </w:rPr>
+        <w:t xml:space="preserve"> because we felt that there is no need to be bigger than this while play-testing the game,</w:t>
+      </w:r>
+      <w:r>
+        <w:rPr>
+          <w:rFonts w:hint="eastAsia"/>
+        </w:rPr>
+        <w:t xml:space="preserve"> since that is about 5</w:t>
+      </w:r>
+      <w:r>
+        <w:rPr>
+          <w:rFonts w:hint="eastAsia"/>
+        </w:rPr>
+        <w:t xml:space="preserve"> times the size of the player's character, the ship, and it is unlikely that a player would be interested in shooting at other players further </w:t>
+      </w:r>
+      <w:r>
+        <w:rPr>
+          <w:rFonts w:hint="eastAsia"/>
+        </w:rPr>
+        <w:t xml:space="preserve">than this distance and </w:t>
+      </w:r>
+      <w:r>
+        <w:rPr>
+          <w:rFonts w:hint="eastAsia"/>
+        </w:rPr>
+        <w:t xml:space="preserve">also </w:t>
+      </w:r>
+      <w:r>
+        <w:rPr>
+          <w:rFonts w:hint="eastAsia"/>
+        </w:rPr>
+        <w:t>rockets are dodge</w:t>
+      </w:r>
+      <w:r>
+        <w:rPr>
+          <w:rFonts w:hint="eastAsia"/>
+        </w:rPr>
+        <w:t>-</w:t>
+      </w:r>
+      <w:r>
+        <w:rPr>
+          <w:rFonts w:hint="eastAsia"/>
+        </w:rPr>
+        <w:t xml:space="preserve">able at this distance. </w:t>
+      </w:r>
+      <w:r>
+        <w:rPr>
+          <w:rFonts w:hint="eastAsia"/>
+        </w:rPr>
+        <w:t>If there were very few players, the AOI could be scaled dynamically to allow players to find each other more easily.</w:t>
+      </w:r>
+    </w:p>
+    <w:p>
+      <w:pPr>
+        <w:jc w:val="both"/>
+      </w:pPr>
+      <w:r>
+        <w:rPr>
+          <w:rFonts w:hint="eastAsia"/>
+        </w:rPr>
+        <w:t xml:space="preserve">In order to find all the </w:t>
+      </w:r>
+      <w:r>
+        <w:rPr>
+          <w:rFonts w:hint="eastAsia"/>
+        </w:rPr>
+        <w:t xml:space="preserve">other </w:t>
+      </w:r>
+      <w:r>
+        <w:rPr>
+          <w:rFonts w:hint="eastAsia"/>
+        </w:rPr>
+        <w:t xml:space="preserve">players we are interested in quickly, we adopted a </w:t>
       </w:r>
       <w:proofErr w:type="gramStart"/>
       <w:r>
         <w:rPr>
           <w:rFonts w:hint="eastAsia"/>
         </w:rPr>
-        <w:t>the</w:t>
+        <w:t>grid(</w:t>
       </w:r>
       <w:proofErr w:type="gramEnd"/>
       <w:r>
         <w:rPr>
           <w:rFonts w:hint="eastAsia"/>
         </w:rPr>
-        <w:t xml:space="preserve"> player</w:t>
-      </w:r>
-      <w:r>
-        <w:rPr>
-          <w:rFonts w:hint="eastAsia"/>
-        </w:rPr>
-        <w:t>)</w:t>
-      </w:r>
-      <w:r>
-        <w:rPr>
-          <w:rFonts w:hint="eastAsia"/>
-        </w:rPr>
-        <w:t xml:space="preserve"> because we felt that there is no need to be bigger than this while play-testing the game,</w:t>
-      </w:r>
-      <w:r>
-        <w:rPr>
-          <w:rFonts w:hint="eastAsia"/>
-        </w:rPr>
-        <w:t xml:space="preserve"> since that is about 5</w:t>
-      </w:r>
-      <w:r>
-        <w:rPr>
-          <w:rFonts w:hint="eastAsia"/>
-        </w:rPr>
-        <w:t xml:space="preserve"> times the size of the player's character, the ship, and it is unlikely that a player would be interested in shooting at other players further </w:t>
-      </w:r>
-      <w:r>
-        <w:rPr>
-          <w:rFonts w:hint="eastAsia"/>
-        </w:rPr>
-        <w:t xml:space="preserve">than this distance and </w:t>
-      </w:r>
-      <w:r>
-        <w:rPr>
-          <w:rFonts w:hint="eastAsia"/>
-        </w:rPr>
-        <w:t xml:space="preserve">also </w:t>
-      </w:r>
-      <w:r>
-        <w:rPr>
-          <w:rFonts w:hint="eastAsia"/>
-        </w:rPr>
-        <w:t>rockets are dodge</w:t>
-      </w:r>
-      <w:r>
-        <w:rPr>
-          <w:rFonts w:hint="eastAsia"/>
-        </w:rPr>
-        <w:t>-</w:t>
-      </w:r>
-      <w:r>
-        <w:rPr>
-          <w:rFonts w:hint="eastAsia"/>
-        </w:rPr>
-        <w:t xml:space="preserve">able at this distance. </w:t>
-      </w:r>
-      <w:r>
-        <w:rPr>
-          <w:rFonts w:hint="eastAsia"/>
-        </w:rPr>
-        <w:t>If there were very few players, the AOI could be scaled dynamically to allow players to find each other more easily.</w:t>
-      </w:r>
-    </w:p>
-    <w:p>
-      <w:pPr>
-        <w:jc w:val="both"/>
-      </w:pPr>
-      <w:r>
-        <w:rPr>
-          <w:rFonts w:hint="eastAsia"/>
-        </w:rPr>
-        <w:t xml:space="preserve">In order to find all the </w:t>
-      </w:r>
-      <w:r>
-        <w:rPr>
-          <w:rFonts w:hint="eastAsia"/>
-        </w:rPr>
-        <w:t xml:space="preserve">other </w:t>
-      </w:r>
-      <w:r>
-        <w:rPr>
-          <w:rFonts w:hint="eastAsia"/>
-        </w:rPr>
-        <w:t xml:space="preserve">players we are interested in quickly, we adopted a </w:t>
-      </w:r>
-      <w:proofErr w:type="gramStart"/>
-      <w:r>
-        <w:rPr>
-          <w:rFonts w:hint="eastAsia"/>
-        </w:rPr>
-        <w:t>grid(</w:t>
-      </w:r>
-      <w:proofErr w:type="gramEnd"/>
-      <w:r>
-        <w:rPr>
-          <w:rFonts w:hint="eastAsia"/>
-        </w:rPr>
         <w:t>cell)-based approach in which the entire game world is broken</w:t>
       </w:r>
       <w:r>
         <w:rPr>
           <w:rFonts w:hint="eastAsia"/>
         </w:rPr>
-        <w:t xml:space="preserve"> up into cells of a fixed size and players would be subscribed to cells they are interested in. Then, </w:t>
-      </w:r>
-      <w:proofErr w:type="spellStart"/>
-      <w:r>
-        <w:rPr>
-          <w:rFonts w:hint="eastAsia"/>
-        </w:rPr>
-        <w:t>everytime</w:t>
-      </w:r>
-      <w:proofErr w:type="spellEnd"/>
-      <w:r>
-        <w:rPr>
-          <w:rFonts w:hint="eastAsia"/>
-        </w:rPr>
-        <w:t xml:space="preserve"> there is some interesting event from any player, it is sent to players who are subscribed to the cell(s) in which it happened. For example, when a player turns, all players subscribed to the cell which that player is in would receive the turn event. Also, </w:t>
-      </w:r>
-      <w:proofErr w:type="spellStart"/>
-      <w:r>
-        <w:rPr>
-          <w:rFonts w:hint="eastAsia"/>
-        </w:rPr>
-        <w:t>everytime</w:t>
-      </w:r>
-      <w:proofErr w:type="spellEnd"/>
-      <w:r>
-        <w:rPr>
-          <w:rFonts w:hint="eastAsia"/>
-        </w:rPr>
-        <w:t xml:space="preserve"> a player crosses a cell boundary the server will update its cell-subscription and send an update to all subscribers of the player's new cell in order to update the players who are subscribed to this new cell but not the </w:t>
+        <w:t xml:space="preserve"> up into cells of a fixed size and players would be subscribed to cells they are interested in. Then, every</w:t>
+      </w:r>
+      <w:r>
+        <w:t xml:space="preserve"> </w:t>
+      </w:r>
+      <w:r>
+        <w:rPr>
+          <w:rFonts w:hint="eastAsia"/>
+        </w:rPr>
+        <w:t>time there is some interesting event from any player, it is sent to players who are subscribed to the cell(s) in which it happened. For example, when a player turns, all players subscribed to the cell which that player is in would receive the turn event. Also, every</w:t>
+      </w:r>
+      <w:r>
+        <w:t xml:space="preserve"> </w:t>
+      </w:r>
+      <w:r>
+        <w:rPr>
+          <w:rFonts w:hint="eastAsia"/>
+        </w:rPr>
+        <w:t xml:space="preserve">time a player crosses a cell boundary the server will update its cell-subscription and send an update to all subscribers of the player's new cell in order to update the players who are subscribed to this new cell but not the </w:t>
       </w:r>
       <w:r>
         <w:rPr>
@@ -764,7 +753,7 @@
     </w:p>
     <w:p>
       <w:pPr>
-        <w:jc w:val="both"/>
+        <w:pStyle w:val="Captionabc"/>
       </w:pPr>
       <w:r>
         <w:rPr>
@@ -1085,30 +1074,39 @@
     </w:p>
     <w:p>
       <w:pPr>
+        <w:pStyle w:val="Captionabc"/>
+      </w:pPr>
+      <w:r>
+        <w:rPr>
+          <w:rFonts w:hint="eastAsia"/>
+        </w:rPr>
+        <w:t>Figure 2</w:t>
+      </w:r>
+      <w:r>
+        <w:rPr>
+          <w:rFonts w:hint="eastAsia"/>
+        </w:rPr>
+        <w:t>: game loop</w:t>
+      </w:r>
+    </w:p>
+    <w:p>
+      <w:pPr>
         <w:jc w:val="both"/>
       </w:pPr>
       <w:r>
         <w:rPr>
           <w:rFonts w:hint="eastAsia"/>
         </w:rPr>
-        <w:t>Figure 2</w:t>
-      </w:r>
-      <w:r>
-        <w:rPr>
-          <w:rFonts w:hint="eastAsia"/>
-        </w:rPr>
-        <w:t>: game loop</w:t>
-      </w:r>
-    </w:p>
-    <w:p>
-      <w:pPr>
-        <w:jc w:val="both"/>
-      </w:pPr>
-      <w:r>
-        <w:rPr>
-          <w:rFonts w:hint="eastAsia"/>
-        </w:rPr>
-        <w:t>For figure 2 above about the game loop, the main changes are:</w:t>
+        <w:t xml:space="preserve">For </w:t>
+      </w:r>
+      <w:r>
+        <w:t>F</w:t>
+      </w:r>
+      <w:r>
+        <w:rPr>
+          <w:rFonts w:hint="eastAsia"/>
+        </w:rPr>
+        <w:t>igure 2 above about the game loop, the main changes are:</w:t>
       </w:r>
     </w:p>
     <w:p>
@@ -1369,24 +1367,30 @@
     </w:p>
     <w:p>
       <w:pPr>
+        <w:pStyle w:val="Captionabc"/>
+      </w:pPr>
+      <w:r>
+        <w:rPr>
+          <w:rFonts w:hint="eastAsia"/>
+        </w:rPr>
+        <w:t>Figure 3: when a player joins</w:t>
+      </w:r>
+    </w:p>
+    <w:p>
+      <w:pPr>
         <w:jc w:val="both"/>
       </w:pPr>
       <w:r>
         <w:rPr>
           <w:rFonts w:hint="eastAsia"/>
         </w:rPr>
-        <w:t>Figure 3: when a player joins</w:t>
-      </w:r>
-    </w:p>
-    <w:p>
-      <w:pPr>
-        <w:jc w:val="both"/>
-      </w:pPr>
-      <w:r>
-        <w:rPr>
-          <w:rFonts w:hint="eastAsia"/>
-        </w:rPr>
-        <w:t xml:space="preserve">In figure 3 above, inside the switch statement of the types of messages received by the server, there is only one new line that is called </w:t>
+        <w:t>In F</w:t>
+      </w:r>
+      <w:r>
+        <w:rPr>
+          <w:rFonts w:hint="eastAsia"/>
+        </w:rPr>
+        <w:t xml:space="preserve">igure 3 above, inside the switch statement of the types of messages received by the server, there is only one new line that is called </w:t>
       </w:r>
       <w:proofErr w:type="spellStart"/>
       <w:proofErr w:type="gramStart"/>
@@ -1468,52 +1472,69 @@
     </w:p>
     <w:p>
       <w:pPr>
+        <w:pStyle w:val="Captionabc"/>
+      </w:pPr>
+      <w:r>
+        <w:rPr>
+          <w:rFonts w:hint="eastAsia"/>
+        </w:rPr>
+        <w:t>Figure 4: when a player turns</w:t>
+      </w:r>
+    </w:p>
+    <w:p>
+      <w:pPr>
         <w:jc w:val="both"/>
       </w:pPr>
       <w:r>
         <w:rPr>
           <w:rFonts w:hint="eastAsia"/>
         </w:rPr>
-        <w:t>Figure 4: when a player turns</w:t>
-      </w:r>
-    </w:p>
-    <w:p>
-      <w:pPr>
-        <w:jc w:val="both"/>
-      </w:pPr>
-      <w:r>
-        <w:rPr>
-          <w:rFonts w:hint="eastAsia"/>
-        </w:rPr>
-        <w:t xml:space="preserve">In figure 4 above, inside the switch statement of the types of messages received by the server, there is only one main </w:t>
-      </w:r>
-      <w:proofErr w:type="gramStart"/>
-      <w:r>
-        <w:rPr>
-          <w:rFonts w:hint="eastAsia"/>
-        </w:rPr>
-        <w:t>change, that</w:t>
-      </w:r>
-      <w:proofErr w:type="gramEnd"/>
-      <w:r>
-        <w:rPr>
-          <w:rFonts w:hint="eastAsia"/>
-        </w:rPr>
-        <w:t xml:space="preserve"> is the turn event is now sent to only the players subscribed to the cell where the event happened. Note that we omit the code that sends turn events to subscribed players </w:t>
-      </w:r>
-      <w:proofErr w:type="spellStart"/>
-      <w:r>
-        <w:rPr>
-          <w:rFonts w:hint="eastAsia"/>
-        </w:rPr>
-        <w:t>everytime</w:t>
-      </w:r>
-      <w:proofErr w:type="spellEnd"/>
-      <w:r>
-        <w:rPr>
-          <w:rFonts w:hint="eastAsia"/>
-        </w:rPr>
-        <w:t xml:space="preserve"> the player goes to a new cell for brevity; it is similar to this code.</w:t>
+        <w:t>In F</w:t>
+      </w:r>
+      <w:r>
+        <w:rPr>
+          <w:rFonts w:hint="eastAsia"/>
+        </w:rPr>
+        <w:t>igure 4 above, inside the switch statement of the types of messages received by the server</w:t>
+      </w:r>
+      <w:r>
+        <w:rPr>
+          <w:rFonts w:hint="eastAsia"/>
+        </w:rPr>
+        <w:t xml:space="preserve">, there is only one main change </w:t>
+      </w:r>
+      <w:r>
+        <w:t>–</w:t>
+      </w:r>
+      <w:r>
+        <w:rPr>
+          <w:rFonts w:hint="eastAsia"/>
+        </w:rPr>
+        <w:t xml:space="preserve"> </w:t>
+      </w:r>
+      <w:r>
+        <w:rPr>
+          <w:rFonts w:hint="eastAsia"/>
+        </w:rPr>
+        <w:t>that is</w:t>
+      </w:r>
+      <w:r>
+        <w:t>,</w:t>
+      </w:r>
+      <w:r>
+        <w:rPr>
+          <w:rFonts w:hint="eastAsia"/>
+        </w:rPr>
+        <w:t xml:space="preserve"> the turn event is now sent to only the players subscribed to the cell where the event happened. Note that we omit the code that sends turn events to subscribed players every</w:t>
+      </w:r>
+      <w:r>
+        <w:t xml:space="preserve"> </w:t>
+      </w:r>
+      <w:r>
+        <w:rPr>
+          <w:rFonts w:hint="eastAsia"/>
+        </w:rPr>
+        <w:t>time the player goes to a new cell for brevity; it is similar to this code.</w:t>
       </w:r>
     </w:p>
     <w:p>
@@ -1566,24 +1587,30 @@
     </w:p>
     <w:p>
       <w:pPr>
+        <w:pStyle w:val="Captionabc"/>
+      </w:pPr>
+      <w:r>
+        <w:rPr>
+          <w:rFonts w:hint="eastAsia"/>
+        </w:rPr>
+        <w:t>Figure 5: when a player fires</w:t>
+      </w:r>
+    </w:p>
+    <w:p>
+      <w:pPr>
         <w:jc w:val="both"/>
       </w:pPr>
       <w:r>
         <w:rPr>
           <w:rFonts w:hint="eastAsia"/>
         </w:rPr>
-        <w:t>Figure 5: when a player fires</w:t>
-      </w:r>
-    </w:p>
-    <w:p>
-      <w:pPr>
-        <w:jc w:val="both"/>
-      </w:pPr>
-      <w:r>
-        <w:rPr>
-          <w:rFonts w:hint="eastAsia"/>
-        </w:rPr>
-        <w:t xml:space="preserve">In figure 5 above, inside the switch statement of the types of messages received by the server, there is only one main change, that is the rocket is inserted into its cell by </w:t>
+        <w:t>In F</w:t>
+      </w:r>
+      <w:r>
+        <w:rPr>
+          <w:rFonts w:hint="eastAsia"/>
+        </w:rPr>
+        <w:t xml:space="preserve">igure 5 above, inside the switch statement of the types of messages received by the server, there is only one main change, that is the rocket is inserted into its cell by </w:t>
       </w:r>
       <w:proofErr w:type="spellStart"/>
       <w:r>
@@ -1662,7 +1689,15 @@
         <w:rPr>
           <w:rFonts w:hint="eastAsia"/>
         </w:rPr>
-        <w:t>. Probably, for more than about 200 bots/players there is a need for multiple servers to make it scalable. We also gave thought into implementing the multiple-server architecture based on zones of the grids, where a player would connect to multiple zone servers if its AOI crosses into those zones, but due to time constraints we determined that we would not be able to implement it to a good standard before the deadline.</w:t>
+        <w:t>. Probably, for more than about 200 bots/players there is a need for multiple s</w:t>
+      </w:r>
+      <w:bookmarkStart w:id="0" w:name="_GoBack"/>
+      <w:bookmarkEnd w:id="0"/>
+      <w:r>
+        <w:rPr>
+          <w:rFonts w:hint="eastAsia"/>
+        </w:rPr>
+        <w:t>ervers to make it scalable. We also gave thought into implementing the multiple-server architecture based on zones of the grids, where a player would connect to multiple zone servers if its AOI crosses into those zones, but due to time constraints we determined that we would not be able to implement it to a good standard before the deadline.</w:t>
       </w:r>
     </w:p>
     <w:sectPr>
@@ -2399,6 +2434,32 @@
       <w:contextualSpacing/>
     </w:pPr>
   </w:style>
+  <w:style w:type="paragraph" w:customStyle="1" w:styleId="Captionabc">
+    <w:name w:val="Caption_abc"/>
+    <w:basedOn w:val="Normal"/>
+    <w:link w:val="CaptionabcChar"/>
+    <w:qFormat/>
+    <w:rsid w:val="004045A3"/>
+    <w:pPr>
+      <w:jc w:val="both"/>
+    </w:pPr>
+    <w:rPr>
+      <w:i/>
+      <w:color w:val="365F91" w:themeColor="accent1" w:themeShade="BF"/>
+      <w:sz w:val="18"/>
+    </w:rPr>
+  </w:style>
+  <w:style w:type="character" w:customStyle="1" w:styleId="CaptionabcChar">
+    <w:name w:val="Caption_abc Char"/>
+    <w:basedOn w:val="DefaultParagraphFont"/>
+    <w:link w:val="Captionabc"/>
+    <w:rsid w:val="004045A3"/>
+    <w:rPr>
+      <w:i/>
+      <w:color w:val="365F91" w:themeColor="accent1" w:themeShade="BF"/>
+      <w:sz w:val="18"/>
+    </w:rPr>
+  </w:style>
 </w:styles>
 </file>
 
@@ -2513,6 +2574,7 @@
     <w:rsid w:val="008C4F97"/>
     <w:rsid w:val="00B03B3E"/>
     <w:rsid w:val="00CA7E0C"/>
+    <w:rsid w:val="00DD0BC2"/>
   </w:rsids>
   <m:mathPr>
     <m:mathFont m:val="Cambria Math"/>

</xml_diff>